<commit_message>
Continuada la memoria hasta la etapa 5
</commit_message>
<xml_diff>
--- a/Documento de la práctica.docx
+++ b/Documento de la práctica.docx
@@ -5,7 +5,9 @@
     <w:sdt>
       <w:sdtPr>
         <w:rPr>
+          <w:rFonts w:eastAsiaTheme="minorHAnsi"/>
           <w:sz w:val="2"/>
+          <w:lang w:eastAsia="en-US"/>
         </w:rPr>
         <w:id w:val="1358928894"/>
         <w:docPartObj>
@@ -15,9 +17,7 @@
       </w:sdtPr>
       <w:sdtEndPr>
         <w:rPr>
-          <w:rFonts w:eastAsiaTheme="minorHAnsi"/>
           <w:sz w:val="22"/>
-          <w:lang w:eastAsia="en-US"/>
         </w:rPr>
       </w:sdtEndPr>
       <w:sdtContent>
@@ -153,6 +153,7 @@
                                     <w:dataBinding w:prefixMappings="xmlns:ns0='http://purl.org/dc/elements/1.1/' xmlns:ns1='http://schemas.openxmlformats.org/package/2006/metadata/core-properties' " w:xpath="/ns1:coreProperties[1]/ns0:subject[1]" w:storeItemID="{6C3C8BC8-F283-45AE-878A-BAB7291924A1}"/>
                                     <w:text/>
                                   </w:sdtPr>
+                                  <w:sdtEndPr/>
                                   <w:sdtContent>
                                     <w:r>
                                       <w:rPr>
@@ -264,6 +265,7 @@
                               <w:dataBinding w:prefixMappings="xmlns:ns0='http://purl.org/dc/elements/1.1/' xmlns:ns1='http://schemas.openxmlformats.org/package/2006/metadata/core-properties' " w:xpath="/ns1:coreProperties[1]/ns0:subject[1]" w:storeItemID="{6C3C8BC8-F283-45AE-878A-BAB7291924A1}"/>
                               <w:text/>
                             </w:sdtPr>
+                            <w:sdtEndPr/>
                             <w:sdtContent>
                               <w:r>
                                 <w:rPr>
@@ -900,6 +902,7 @@
                                     <w:dataBinding w:prefixMappings="xmlns:ns0='http://schemas.openxmlformats.org/officeDocument/2006/extended-properties' " w:xpath="/ns0:Properties[1]/ns0:Company[1]" w:storeItemID="{6668398D-A668-4E3E-A5EB-62B293D839F1}"/>
                                     <w:text/>
                                   </w:sdtPr>
+                                  <w:sdtEndPr/>
                                   <w:sdtContent>
                                     <w:r>
                                       <w:rPr>
@@ -925,6 +928,7 @@
                                   <w:dataBinding w:prefixMappings="xmlns:ns0='http://purl.org/dc/elements/1.1/' xmlns:ns1='http://schemas.openxmlformats.org/package/2006/metadata/core-properties' " w:xpath="/ns1:coreProperties[1]/ns1:category[1]" w:storeItemID="{6C3C8BC8-F283-45AE-878A-BAB7291924A1}"/>
                                   <w:text/>
                                 </w:sdtPr>
+                                <w:sdtEndPr/>
                                 <w:sdtContent>
                                   <w:p>
                                     <w:pPr>
@@ -942,7 +946,7 @@
                                         <w:sz w:val="36"/>
                                         <w:szCs w:val="36"/>
                                       </w:rPr>
-                                      <w:t xml:space="preserve">Sergio Vega </w:t>
+                                      <w:t>Sergio Vega</w:t>
                                     </w:r>
                                   </w:p>
                                 </w:sdtContent>
@@ -995,6 +999,7 @@
                               <w:dataBinding w:prefixMappings="xmlns:ns0='http://schemas.openxmlformats.org/officeDocument/2006/extended-properties' " w:xpath="/ns0:Properties[1]/ns0:Company[1]" w:storeItemID="{6668398D-A668-4E3E-A5EB-62B293D839F1}"/>
                               <w:text/>
                             </w:sdtPr>
+                            <w:sdtEndPr/>
                             <w:sdtContent>
                               <w:r>
                                 <w:rPr>
@@ -1020,6 +1025,7 @@
                             <w:dataBinding w:prefixMappings="xmlns:ns0='http://purl.org/dc/elements/1.1/' xmlns:ns1='http://schemas.openxmlformats.org/package/2006/metadata/core-properties' " w:xpath="/ns1:coreProperties[1]/ns1:category[1]" w:storeItemID="{6C3C8BC8-F283-45AE-878A-BAB7291924A1}"/>
                             <w:text/>
                           </w:sdtPr>
+                          <w:sdtEndPr/>
                           <w:sdtContent>
                             <w:p>
                               <w:pPr>
@@ -1037,7 +1043,7 @@
                                   <w:sz w:val="36"/>
                                   <w:szCs w:val="36"/>
                                 </w:rPr>
-                                <w:t xml:space="preserve">Sergio Vega </w:t>
+                                <w:t>Sergio Vega</w:t>
                               </w:r>
                             </w:p>
                           </w:sdtContent>
@@ -1060,6 +1066,13 @@
     </w:sdt>
     <w:sdt>
       <w:sdtPr>
+        <w:rPr>
+          <w:rFonts w:asciiTheme="minorHAnsi" w:eastAsiaTheme="minorHAnsi" w:hAnsiTheme="minorHAnsi" w:cstheme="minorBidi"/>
+          <w:color w:val="auto"/>
+          <w:sz w:val="22"/>
+          <w:szCs w:val="22"/>
+          <w:lang w:eastAsia="en-US"/>
+        </w:rPr>
         <w:id w:val="-1947148199"/>
         <w:docPartObj>
           <w:docPartGallery w:val="Table of Contents"/>
@@ -1068,13 +1081,8 @@
       </w:sdtPr>
       <w:sdtEndPr>
         <w:rPr>
-          <w:rFonts w:asciiTheme="minorHAnsi" w:eastAsiaTheme="minorHAnsi" w:hAnsiTheme="minorHAnsi" w:cstheme="minorBidi"/>
           <w:b/>
           <w:bCs/>
-          <w:color w:val="auto"/>
-          <w:sz w:val="22"/>
-          <w:szCs w:val="22"/>
-          <w:lang w:eastAsia="en-US"/>
         </w:rPr>
       </w:sdtEndPr>
       <w:sdtContent>
@@ -1093,7 +1101,9 @@
               <w:tab w:val="right" w:leader="dot" w:pos="8494"/>
             </w:tabs>
             <w:rPr>
+              <w:rFonts w:eastAsiaTheme="minorEastAsia"/>
               <w:noProof/>
+              <w:lang w:eastAsia="es-ES"/>
             </w:rPr>
           </w:pPr>
           <w:r>
@@ -1105,7 +1115,7 @@
           <w:r>
             <w:fldChar w:fldCharType="separate"/>
           </w:r>
-          <w:hyperlink w:anchor="_Toc105486907" w:history="1">
+          <w:hyperlink w:anchor="_Toc105669144" w:history="1">
             <w:r>
               <w:rPr>
                 <w:rStyle w:val="Hipervnculo"/>
@@ -1132,7 +1142,7 @@
                 <w:noProof/>
                 <w:webHidden/>
               </w:rPr>
-              <w:instrText xml:space="preserve"> PAGEREF _Toc105486907 \h </w:instrText>
+              <w:instrText xml:space="preserve"> PAGEREF _Toc105669144 \h </w:instrText>
             </w:r>
             <w:r>
               <w:rPr>
@@ -1170,10 +1180,12 @@
               <w:tab w:val="right" w:leader="dot" w:pos="8494"/>
             </w:tabs>
             <w:rPr>
+              <w:rFonts w:eastAsiaTheme="minorEastAsia"/>
               <w:noProof/>
+              <w:lang w:eastAsia="es-ES"/>
             </w:rPr>
           </w:pPr>
-          <w:hyperlink w:anchor="_Toc105486908" w:history="1">
+          <w:hyperlink w:anchor="_Toc105669145" w:history="1">
             <w:r>
               <w:rPr>
                 <w:rStyle w:val="Hipervnculo"/>
@@ -1200,7 +1212,7 @@
                 <w:noProof/>
                 <w:webHidden/>
               </w:rPr>
-              <w:instrText xml:space="preserve"> PAGEREF _Toc105486908 \h </w:instrText>
+              <w:instrText xml:space="preserve"> PAGEREF _Toc105669145 \h </w:instrText>
             </w:r>
             <w:r>
               <w:rPr>
@@ -1238,15 +1250,87 @@
               <w:tab w:val="right" w:leader="dot" w:pos="8494"/>
             </w:tabs>
             <w:rPr>
+              <w:rFonts w:eastAsiaTheme="minorEastAsia"/>
               <w:noProof/>
+              <w:lang w:eastAsia="es-ES"/>
             </w:rPr>
           </w:pPr>
-          <w:hyperlink w:anchor="_Toc105486909" w:history="1">
+          <w:hyperlink w:anchor="_Toc105669146" w:history="1">
             <w:r>
               <w:rPr>
                 <w:rStyle w:val="Hipervnculo"/>
                 <w:noProof/>
               </w:rPr>
+              <w:t>Practicas.h</w:t>
+            </w:r>
+            <w:r>
+              <w:rPr>
+                <w:noProof/>
+                <w:webHidden/>
+              </w:rPr>
+              <w:tab/>
+            </w:r>
+            <w:r>
+              <w:rPr>
+                <w:noProof/>
+                <w:webHidden/>
+              </w:rPr>
+              <w:fldChar w:fldCharType="begin"/>
+            </w:r>
+            <w:r>
+              <w:rPr>
+                <w:noProof/>
+                <w:webHidden/>
+              </w:rPr>
+              <w:instrText xml:space="preserve"> PAGEREF _Toc105669146 \h </w:instrText>
+            </w:r>
+            <w:r>
+              <w:rPr>
+                <w:noProof/>
+                <w:webHidden/>
+              </w:rPr>
+            </w:r>
+            <w:r>
+              <w:rPr>
+                <w:noProof/>
+                <w:webHidden/>
+              </w:rPr>
+              <w:fldChar w:fldCharType="separate"/>
+            </w:r>
+            <w:r>
+              <w:rPr>
+                <w:noProof/>
+                <w:webHidden/>
+              </w:rPr>
+              <w:t>3</w:t>
+            </w:r>
+            <w:r>
+              <w:rPr>
+                <w:noProof/>
+                <w:webHidden/>
+              </w:rPr>
+              <w:fldChar w:fldCharType="end"/>
+            </w:r>
+          </w:hyperlink>
+        </w:p>
+        <w:p>
+          <w:pPr>
+            <w:pStyle w:val="TDC1"/>
+            <w:tabs>
+              <w:tab w:val="right" w:leader="dot" w:pos="8494"/>
+            </w:tabs>
+            <w:rPr>
+              <w:rFonts w:eastAsiaTheme="minorEastAsia"/>
+              <w:noProof/>
+              <w:lang w:eastAsia="es-ES"/>
+            </w:rPr>
+          </w:pPr>
+          <w:hyperlink w:anchor="_Toc105669147" w:history="1">
+            <w:r>
+              <w:rPr>
+                <w:rStyle w:val="Hipervnculo"/>
+                <w:noProof/>
+              </w:rPr>
               <w:t>Etapa 1</w:t>
             </w:r>
             <w:r>
@@ -1268,7 +1352,7 @@
                 <w:noProof/>
                 <w:webHidden/>
               </w:rPr>
-              <w:instrText xml:space="preserve"> PAGEREF _Toc105486909 \h </w:instrText>
+              <w:instrText xml:space="preserve"> PAGEREF _Toc105669147 \h </w:instrText>
             </w:r>
             <w:r>
               <w:rPr>
@@ -1288,7 +1372,1337 @@
                 <w:noProof/>
                 <w:webHidden/>
               </w:rPr>
-              <w:t>3</w:t>
+              <w:t>4</w:t>
+            </w:r>
+            <w:r>
+              <w:rPr>
+                <w:noProof/>
+                <w:webHidden/>
+              </w:rPr>
+              <w:fldChar w:fldCharType="end"/>
+            </w:r>
+          </w:hyperlink>
+        </w:p>
+        <w:p>
+          <w:pPr>
+            <w:pStyle w:val="TDC1"/>
+            <w:tabs>
+              <w:tab w:val="right" w:leader="dot" w:pos="8494"/>
+            </w:tabs>
+            <w:rPr>
+              <w:rFonts w:eastAsiaTheme="minorEastAsia"/>
+              <w:noProof/>
+              <w:lang w:eastAsia="es-ES"/>
+            </w:rPr>
+          </w:pPr>
+          <w:hyperlink w:anchor="_Toc105669148" w:history="1">
+            <w:r>
+              <w:rPr>
+                <w:rStyle w:val="Hipervnculo"/>
+                <w:noProof/>
+              </w:rPr>
+              <w:t>Etapa 2</w:t>
+            </w:r>
+            <w:r>
+              <w:rPr>
+                <w:noProof/>
+                <w:webHidden/>
+              </w:rPr>
+              <w:tab/>
+            </w:r>
+            <w:r>
+              <w:rPr>
+                <w:noProof/>
+                <w:webHidden/>
+              </w:rPr>
+              <w:fldChar w:fldCharType="begin"/>
+            </w:r>
+            <w:r>
+              <w:rPr>
+                <w:noProof/>
+                <w:webHidden/>
+              </w:rPr>
+              <w:instrText xml:space="preserve"> PAGEREF _Toc105669148 \h </w:instrText>
+            </w:r>
+            <w:r>
+              <w:rPr>
+                <w:noProof/>
+                <w:webHidden/>
+              </w:rPr>
+            </w:r>
+            <w:r>
+              <w:rPr>
+                <w:noProof/>
+                <w:webHidden/>
+              </w:rPr>
+              <w:fldChar w:fldCharType="separate"/>
+            </w:r>
+            <w:r>
+              <w:rPr>
+                <w:noProof/>
+                <w:webHidden/>
+              </w:rPr>
+              <w:t>5</w:t>
+            </w:r>
+            <w:r>
+              <w:rPr>
+                <w:noProof/>
+                <w:webHidden/>
+              </w:rPr>
+              <w:fldChar w:fldCharType="end"/>
+            </w:r>
+          </w:hyperlink>
+        </w:p>
+        <w:p>
+          <w:pPr>
+            <w:pStyle w:val="TDC1"/>
+            <w:tabs>
+              <w:tab w:val="right" w:leader="dot" w:pos="8494"/>
+            </w:tabs>
+            <w:rPr>
+              <w:rFonts w:eastAsiaTheme="minorEastAsia"/>
+              <w:noProof/>
+              <w:lang w:eastAsia="es-ES"/>
+            </w:rPr>
+          </w:pPr>
+          <w:hyperlink w:anchor="_Toc105669149" w:history="1">
+            <w:r>
+              <w:rPr>
+                <w:rStyle w:val="Hipervnculo"/>
+                <w:noProof/>
+              </w:rPr>
+              <w:t>Etapa 3</w:t>
+            </w:r>
+            <w:r>
+              <w:rPr>
+                <w:noProof/>
+                <w:webHidden/>
+              </w:rPr>
+              <w:tab/>
+            </w:r>
+            <w:r>
+              <w:rPr>
+                <w:noProof/>
+                <w:webHidden/>
+              </w:rPr>
+              <w:fldChar w:fldCharType="begin"/>
+            </w:r>
+            <w:r>
+              <w:rPr>
+                <w:noProof/>
+                <w:webHidden/>
+              </w:rPr>
+              <w:instrText xml:space="preserve"> PAGEREF _Toc105669149 \h </w:instrText>
+            </w:r>
+            <w:r>
+              <w:rPr>
+                <w:noProof/>
+                <w:webHidden/>
+              </w:rPr>
+            </w:r>
+            <w:r>
+              <w:rPr>
+                <w:noProof/>
+                <w:webHidden/>
+              </w:rPr>
+              <w:fldChar w:fldCharType="separate"/>
+            </w:r>
+            <w:r>
+              <w:rPr>
+                <w:noProof/>
+                <w:webHidden/>
+              </w:rPr>
+              <w:t>6</w:t>
+            </w:r>
+            <w:r>
+              <w:rPr>
+                <w:noProof/>
+                <w:webHidden/>
+              </w:rPr>
+              <w:fldChar w:fldCharType="end"/>
+            </w:r>
+          </w:hyperlink>
+        </w:p>
+        <w:p>
+          <w:pPr>
+            <w:pStyle w:val="TDC1"/>
+            <w:tabs>
+              <w:tab w:val="right" w:leader="dot" w:pos="8494"/>
+            </w:tabs>
+            <w:rPr>
+              <w:rFonts w:eastAsiaTheme="minorEastAsia"/>
+              <w:noProof/>
+              <w:lang w:eastAsia="es-ES"/>
+            </w:rPr>
+          </w:pPr>
+          <w:hyperlink w:anchor="_Toc105669150" w:history="1">
+            <w:r>
+              <w:rPr>
+                <w:rStyle w:val="Hipervnculo"/>
+                <w:noProof/>
+              </w:rPr>
+              <w:t>Etapa 4</w:t>
+            </w:r>
+            <w:r>
+              <w:rPr>
+                <w:noProof/>
+                <w:webHidden/>
+              </w:rPr>
+              <w:tab/>
+            </w:r>
+            <w:r>
+              <w:rPr>
+                <w:noProof/>
+                <w:webHidden/>
+              </w:rPr>
+              <w:fldChar w:fldCharType="begin"/>
+            </w:r>
+            <w:r>
+              <w:rPr>
+                <w:noProof/>
+                <w:webHidden/>
+              </w:rPr>
+              <w:instrText xml:space="preserve"> PAGEREF _Toc105669150 \h </w:instrText>
+            </w:r>
+            <w:r>
+              <w:rPr>
+                <w:noProof/>
+                <w:webHidden/>
+              </w:rPr>
+            </w:r>
+            <w:r>
+              <w:rPr>
+                <w:noProof/>
+                <w:webHidden/>
+              </w:rPr>
+              <w:fldChar w:fldCharType="separate"/>
+            </w:r>
+            <w:r>
+              <w:rPr>
+                <w:noProof/>
+                <w:webHidden/>
+              </w:rPr>
+              <w:t>7</w:t>
+            </w:r>
+            <w:r>
+              <w:rPr>
+                <w:noProof/>
+                <w:webHidden/>
+              </w:rPr>
+              <w:fldChar w:fldCharType="end"/>
+            </w:r>
+          </w:hyperlink>
+        </w:p>
+        <w:p>
+          <w:pPr>
+            <w:pStyle w:val="TDC2"/>
+            <w:tabs>
+              <w:tab w:val="right" w:leader="dot" w:pos="8494"/>
+            </w:tabs>
+            <w:rPr>
+              <w:rFonts w:eastAsiaTheme="minorEastAsia"/>
+              <w:noProof/>
+              <w:lang w:eastAsia="es-ES"/>
+            </w:rPr>
+          </w:pPr>
+          <w:hyperlink w:anchor="_Toc105669151" w:history="1">
+            <w:r>
+              <w:rPr>
+                <w:rStyle w:val="Hipervnculo"/>
+                <w:noProof/>
+              </w:rPr>
+              <w:t>Paneo de la cámara</w:t>
+            </w:r>
+            <w:r>
+              <w:rPr>
+                <w:noProof/>
+                <w:webHidden/>
+              </w:rPr>
+              <w:tab/>
+            </w:r>
+            <w:r>
+              <w:rPr>
+                <w:noProof/>
+                <w:webHidden/>
+              </w:rPr>
+              <w:fldChar w:fldCharType="begin"/>
+            </w:r>
+            <w:r>
+              <w:rPr>
+                <w:noProof/>
+                <w:webHidden/>
+              </w:rPr>
+              <w:instrText xml:space="preserve"> PAGEREF _Toc105669151 \h </w:instrText>
+            </w:r>
+            <w:r>
+              <w:rPr>
+                <w:noProof/>
+                <w:webHidden/>
+              </w:rPr>
+            </w:r>
+            <w:r>
+              <w:rPr>
+                <w:noProof/>
+                <w:webHidden/>
+              </w:rPr>
+              <w:fldChar w:fldCharType="separate"/>
+            </w:r>
+            <w:r>
+              <w:rPr>
+                <w:noProof/>
+                <w:webHidden/>
+              </w:rPr>
+              <w:t>7</w:t>
+            </w:r>
+            <w:r>
+              <w:rPr>
+                <w:noProof/>
+                <w:webHidden/>
+              </w:rPr>
+              <w:fldChar w:fldCharType="end"/>
+            </w:r>
+          </w:hyperlink>
+        </w:p>
+        <w:p>
+          <w:pPr>
+            <w:pStyle w:val="TDC2"/>
+            <w:tabs>
+              <w:tab w:val="right" w:leader="dot" w:pos="8494"/>
+            </w:tabs>
+            <w:rPr>
+              <w:rFonts w:eastAsiaTheme="minorEastAsia"/>
+              <w:noProof/>
+              <w:lang w:eastAsia="es-ES"/>
+            </w:rPr>
+          </w:pPr>
+          <w:hyperlink w:anchor="_Toc105669152" w:history="1">
+            <w:r>
+              <w:rPr>
+                <w:rStyle w:val="Hipervnculo"/>
+                <w:noProof/>
+              </w:rPr>
+              <w:t>Movimiento de la cámara</w:t>
+            </w:r>
+            <w:r>
+              <w:rPr>
+                <w:noProof/>
+                <w:webHidden/>
+              </w:rPr>
+              <w:tab/>
+            </w:r>
+            <w:r>
+              <w:rPr>
+                <w:noProof/>
+                <w:webHidden/>
+              </w:rPr>
+              <w:fldChar w:fldCharType="begin"/>
+            </w:r>
+            <w:r>
+              <w:rPr>
+                <w:noProof/>
+                <w:webHidden/>
+              </w:rPr>
+              <w:instrText xml:space="preserve"> PAGEREF _Toc105669152 \h </w:instrText>
+            </w:r>
+            <w:r>
+              <w:rPr>
+                <w:noProof/>
+                <w:webHidden/>
+              </w:rPr>
+            </w:r>
+            <w:r>
+              <w:rPr>
+                <w:noProof/>
+                <w:webHidden/>
+              </w:rPr>
+              <w:fldChar w:fldCharType="separate"/>
+            </w:r>
+            <w:r>
+              <w:rPr>
+                <w:noProof/>
+                <w:webHidden/>
+              </w:rPr>
+              <w:t>7</w:t>
+            </w:r>
+            <w:r>
+              <w:rPr>
+                <w:noProof/>
+                <w:webHidden/>
+              </w:rPr>
+              <w:fldChar w:fldCharType="end"/>
+            </w:r>
+          </w:hyperlink>
+        </w:p>
+        <w:p>
+          <w:pPr>
+            <w:pStyle w:val="TDC2"/>
+            <w:tabs>
+              <w:tab w:val="right" w:leader="dot" w:pos="8494"/>
+            </w:tabs>
+            <w:rPr>
+              <w:rFonts w:eastAsiaTheme="minorEastAsia"/>
+              <w:noProof/>
+              <w:lang w:eastAsia="es-ES"/>
+            </w:rPr>
+          </w:pPr>
+          <w:hyperlink w:anchor="_Toc105669153" w:history="1">
+            <w:r>
+              <w:rPr>
+                <w:rStyle w:val="Hipervnculo"/>
+                <w:noProof/>
+              </w:rPr>
+              <w:t>Otras perspectivas</w:t>
+            </w:r>
+            <w:r>
+              <w:rPr>
+                <w:noProof/>
+                <w:webHidden/>
+              </w:rPr>
+              <w:tab/>
+            </w:r>
+            <w:r>
+              <w:rPr>
+                <w:noProof/>
+                <w:webHidden/>
+              </w:rPr>
+              <w:fldChar w:fldCharType="begin"/>
+            </w:r>
+            <w:r>
+              <w:rPr>
+                <w:noProof/>
+                <w:webHidden/>
+              </w:rPr>
+              <w:instrText xml:space="preserve"> PAGEREF _Toc105669153 \h </w:instrText>
+            </w:r>
+            <w:r>
+              <w:rPr>
+                <w:noProof/>
+                <w:webHidden/>
+              </w:rPr>
+            </w:r>
+            <w:r>
+              <w:rPr>
+                <w:noProof/>
+                <w:webHidden/>
+              </w:rPr>
+              <w:fldChar w:fldCharType="separate"/>
+            </w:r>
+            <w:r>
+              <w:rPr>
+                <w:noProof/>
+                <w:webHidden/>
+              </w:rPr>
+              <w:t>8</w:t>
+            </w:r>
+            <w:r>
+              <w:rPr>
+                <w:noProof/>
+                <w:webHidden/>
+              </w:rPr>
+              <w:fldChar w:fldCharType="end"/>
+            </w:r>
+          </w:hyperlink>
+        </w:p>
+        <w:p>
+          <w:pPr>
+            <w:pStyle w:val="TDC3"/>
+            <w:tabs>
+              <w:tab w:val="right" w:leader="dot" w:pos="8494"/>
+            </w:tabs>
+            <w:rPr>
+              <w:rFonts w:eastAsiaTheme="minorEastAsia"/>
+              <w:noProof/>
+              <w:lang w:eastAsia="es-ES"/>
+            </w:rPr>
+          </w:pPr>
+          <w:hyperlink w:anchor="_Toc105669154" w:history="1">
+            <w:r>
+              <w:rPr>
+                <w:rStyle w:val="Hipervnculo"/>
+                <w:noProof/>
+              </w:rPr>
+              <w:t>Perspectiva por defecto</w:t>
+            </w:r>
+            <w:r>
+              <w:rPr>
+                <w:noProof/>
+                <w:webHidden/>
+              </w:rPr>
+              <w:tab/>
+            </w:r>
+            <w:r>
+              <w:rPr>
+                <w:noProof/>
+                <w:webHidden/>
+              </w:rPr>
+              <w:fldChar w:fldCharType="begin"/>
+            </w:r>
+            <w:r>
+              <w:rPr>
+                <w:noProof/>
+                <w:webHidden/>
+              </w:rPr>
+              <w:instrText xml:space="preserve"> PAGEREF _Toc105669154 \h </w:instrText>
+            </w:r>
+            <w:r>
+              <w:rPr>
+                <w:noProof/>
+                <w:webHidden/>
+              </w:rPr>
+            </w:r>
+            <w:r>
+              <w:rPr>
+                <w:noProof/>
+                <w:webHidden/>
+              </w:rPr>
+              <w:fldChar w:fldCharType="separate"/>
+            </w:r>
+            <w:r>
+              <w:rPr>
+                <w:noProof/>
+                <w:webHidden/>
+              </w:rPr>
+              <w:t>8</w:t>
+            </w:r>
+            <w:r>
+              <w:rPr>
+                <w:noProof/>
+                <w:webHidden/>
+              </w:rPr>
+              <w:fldChar w:fldCharType="end"/>
+            </w:r>
+          </w:hyperlink>
+        </w:p>
+        <w:p>
+          <w:pPr>
+            <w:pStyle w:val="TDC3"/>
+            <w:tabs>
+              <w:tab w:val="right" w:leader="dot" w:pos="8494"/>
+            </w:tabs>
+            <w:rPr>
+              <w:rFonts w:eastAsiaTheme="minorEastAsia"/>
+              <w:noProof/>
+              <w:lang w:eastAsia="es-ES"/>
+            </w:rPr>
+          </w:pPr>
+          <w:hyperlink w:anchor="_Toc105669155" w:history="1">
+            <w:r>
+              <w:rPr>
+                <w:rStyle w:val="Hipervnculo"/>
+                <w:noProof/>
+              </w:rPr>
+              <w:t>Perspectiva nadir</w:t>
+            </w:r>
+            <w:r>
+              <w:rPr>
+                <w:noProof/>
+                <w:webHidden/>
+              </w:rPr>
+              <w:tab/>
+            </w:r>
+            <w:r>
+              <w:rPr>
+                <w:noProof/>
+                <w:webHidden/>
+              </w:rPr>
+              <w:fldChar w:fldCharType="begin"/>
+            </w:r>
+            <w:r>
+              <w:rPr>
+                <w:noProof/>
+                <w:webHidden/>
+              </w:rPr>
+              <w:instrText xml:space="preserve"> PAGEREF _Toc105669155 \h </w:instrText>
+            </w:r>
+            <w:r>
+              <w:rPr>
+                <w:noProof/>
+                <w:webHidden/>
+              </w:rPr>
+            </w:r>
+            <w:r>
+              <w:rPr>
+                <w:noProof/>
+                <w:webHidden/>
+              </w:rPr>
+              <w:fldChar w:fldCharType="separate"/>
+            </w:r>
+            <w:r>
+              <w:rPr>
+                <w:noProof/>
+                <w:webHidden/>
+              </w:rPr>
+              <w:t>9</w:t>
+            </w:r>
+            <w:r>
+              <w:rPr>
+                <w:noProof/>
+                <w:webHidden/>
+              </w:rPr>
+              <w:fldChar w:fldCharType="end"/>
+            </w:r>
+          </w:hyperlink>
+        </w:p>
+        <w:p>
+          <w:pPr>
+            <w:pStyle w:val="TDC3"/>
+            <w:tabs>
+              <w:tab w:val="right" w:leader="dot" w:pos="8494"/>
+            </w:tabs>
+            <w:rPr>
+              <w:rFonts w:eastAsiaTheme="minorEastAsia"/>
+              <w:noProof/>
+              <w:lang w:eastAsia="es-ES"/>
+            </w:rPr>
+          </w:pPr>
+          <w:hyperlink w:anchor="_Toc105669156" w:history="1">
+            <w:r>
+              <w:rPr>
+                <w:rStyle w:val="Hipervnculo"/>
+                <w:noProof/>
+              </w:rPr>
+              <w:t>Perspectiva desde ángulo bajo</w:t>
+            </w:r>
+            <w:r>
+              <w:rPr>
+                <w:noProof/>
+                <w:webHidden/>
+              </w:rPr>
+              <w:tab/>
+            </w:r>
+            <w:r>
+              <w:rPr>
+                <w:noProof/>
+                <w:webHidden/>
+              </w:rPr>
+              <w:fldChar w:fldCharType="begin"/>
+            </w:r>
+            <w:r>
+              <w:rPr>
+                <w:noProof/>
+                <w:webHidden/>
+              </w:rPr>
+              <w:instrText xml:space="preserve"> PAGEREF _Toc105669156 \h </w:instrText>
+            </w:r>
+            <w:r>
+              <w:rPr>
+                <w:noProof/>
+                <w:webHidden/>
+              </w:rPr>
+            </w:r>
+            <w:r>
+              <w:rPr>
+                <w:noProof/>
+                <w:webHidden/>
+              </w:rPr>
+              <w:fldChar w:fldCharType="separate"/>
+            </w:r>
+            <w:r>
+              <w:rPr>
+                <w:noProof/>
+                <w:webHidden/>
+              </w:rPr>
+              <w:t>10</w:t>
+            </w:r>
+            <w:r>
+              <w:rPr>
+                <w:noProof/>
+                <w:webHidden/>
+              </w:rPr>
+              <w:fldChar w:fldCharType="end"/>
+            </w:r>
+          </w:hyperlink>
+        </w:p>
+        <w:p>
+          <w:pPr>
+            <w:pStyle w:val="TDC3"/>
+            <w:tabs>
+              <w:tab w:val="right" w:leader="dot" w:pos="8494"/>
+            </w:tabs>
+            <w:rPr>
+              <w:rFonts w:eastAsiaTheme="minorEastAsia"/>
+              <w:noProof/>
+              <w:lang w:eastAsia="es-ES"/>
+            </w:rPr>
+          </w:pPr>
+          <w:hyperlink w:anchor="_Toc105669157" w:history="1">
+            <w:r>
+              <w:rPr>
+                <w:rStyle w:val="Hipervnculo"/>
+                <w:noProof/>
+              </w:rPr>
+              <w:t>Perspectiva horizontal</w:t>
+            </w:r>
+            <w:r>
+              <w:rPr>
+                <w:noProof/>
+                <w:webHidden/>
+              </w:rPr>
+              <w:tab/>
+            </w:r>
+            <w:r>
+              <w:rPr>
+                <w:noProof/>
+                <w:webHidden/>
+              </w:rPr>
+              <w:fldChar w:fldCharType="begin"/>
+            </w:r>
+            <w:r>
+              <w:rPr>
+                <w:noProof/>
+                <w:webHidden/>
+              </w:rPr>
+              <w:instrText xml:space="preserve"> PAGEREF _Toc105669157 \h </w:instrText>
+            </w:r>
+            <w:r>
+              <w:rPr>
+                <w:noProof/>
+                <w:webHidden/>
+              </w:rPr>
+            </w:r>
+            <w:r>
+              <w:rPr>
+                <w:noProof/>
+                <w:webHidden/>
+              </w:rPr>
+              <w:fldChar w:fldCharType="separate"/>
+            </w:r>
+            <w:r>
+              <w:rPr>
+                <w:noProof/>
+                <w:webHidden/>
+              </w:rPr>
+              <w:t>11</w:t>
+            </w:r>
+            <w:r>
+              <w:rPr>
+                <w:noProof/>
+                <w:webHidden/>
+              </w:rPr>
+              <w:fldChar w:fldCharType="end"/>
+            </w:r>
+          </w:hyperlink>
+        </w:p>
+        <w:p>
+          <w:pPr>
+            <w:pStyle w:val="TDC3"/>
+            <w:tabs>
+              <w:tab w:val="right" w:leader="dot" w:pos="8494"/>
+            </w:tabs>
+            <w:rPr>
+              <w:rFonts w:eastAsiaTheme="minorEastAsia"/>
+              <w:noProof/>
+              <w:lang w:eastAsia="es-ES"/>
+            </w:rPr>
+          </w:pPr>
+          <w:hyperlink w:anchor="_Toc105669158" w:history="1">
+            <w:r>
+              <w:rPr>
+                <w:rStyle w:val="Hipervnculo"/>
+                <w:noProof/>
+              </w:rPr>
+              <w:t>Perspectiva cenital</w:t>
+            </w:r>
+            <w:r>
+              <w:rPr>
+                <w:noProof/>
+                <w:webHidden/>
+              </w:rPr>
+              <w:tab/>
+            </w:r>
+            <w:r>
+              <w:rPr>
+                <w:noProof/>
+                <w:webHidden/>
+              </w:rPr>
+              <w:fldChar w:fldCharType="begin"/>
+            </w:r>
+            <w:r>
+              <w:rPr>
+                <w:noProof/>
+                <w:webHidden/>
+              </w:rPr>
+              <w:instrText xml:space="preserve"> PAGEREF _Toc105669158 \h </w:instrText>
+            </w:r>
+            <w:r>
+              <w:rPr>
+                <w:noProof/>
+                <w:webHidden/>
+              </w:rPr>
+            </w:r>
+            <w:r>
+              <w:rPr>
+                <w:noProof/>
+                <w:webHidden/>
+              </w:rPr>
+              <w:fldChar w:fldCharType="separate"/>
+            </w:r>
+            <w:r>
+              <w:rPr>
+                <w:noProof/>
+                <w:webHidden/>
+              </w:rPr>
+              <w:t>12</w:t>
+            </w:r>
+            <w:r>
+              <w:rPr>
+                <w:noProof/>
+                <w:webHidden/>
+              </w:rPr>
+              <w:fldChar w:fldCharType="end"/>
+            </w:r>
+          </w:hyperlink>
+        </w:p>
+        <w:p>
+          <w:pPr>
+            <w:pStyle w:val="TDC1"/>
+            <w:tabs>
+              <w:tab w:val="right" w:leader="dot" w:pos="8494"/>
+            </w:tabs>
+            <w:rPr>
+              <w:rFonts w:eastAsiaTheme="minorEastAsia"/>
+              <w:noProof/>
+              <w:lang w:eastAsia="es-ES"/>
+            </w:rPr>
+          </w:pPr>
+          <w:hyperlink w:anchor="_Toc105669159" w:history="1">
+            <w:r>
+              <w:rPr>
+                <w:rStyle w:val="Hipervnculo"/>
+                <w:noProof/>
+              </w:rPr>
+              <w:t>Etapa 5</w:t>
+            </w:r>
+            <w:r>
+              <w:rPr>
+                <w:noProof/>
+                <w:webHidden/>
+              </w:rPr>
+              <w:tab/>
+            </w:r>
+            <w:r>
+              <w:rPr>
+                <w:noProof/>
+                <w:webHidden/>
+              </w:rPr>
+              <w:fldChar w:fldCharType="begin"/>
+            </w:r>
+            <w:r>
+              <w:rPr>
+                <w:noProof/>
+                <w:webHidden/>
+              </w:rPr>
+              <w:instrText xml:space="preserve"> PAGEREF _Toc105669159 \h </w:instrText>
+            </w:r>
+            <w:r>
+              <w:rPr>
+                <w:noProof/>
+                <w:webHidden/>
+              </w:rPr>
+            </w:r>
+            <w:r>
+              <w:rPr>
+                <w:noProof/>
+                <w:webHidden/>
+              </w:rPr>
+              <w:fldChar w:fldCharType="separate"/>
+            </w:r>
+            <w:r>
+              <w:rPr>
+                <w:noProof/>
+                <w:webHidden/>
+              </w:rPr>
+              <w:t>13</w:t>
+            </w:r>
+            <w:r>
+              <w:rPr>
+                <w:noProof/>
+                <w:webHidden/>
+              </w:rPr>
+              <w:fldChar w:fldCharType="end"/>
+            </w:r>
+          </w:hyperlink>
+        </w:p>
+        <w:p>
+          <w:pPr>
+            <w:pStyle w:val="TDC2"/>
+            <w:tabs>
+              <w:tab w:val="right" w:leader="dot" w:pos="8494"/>
+            </w:tabs>
+            <w:rPr>
+              <w:rFonts w:eastAsiaTheme="minorEastAsia"/>
+              <w:noProof/>
+              <w:lang w:eastAsia="es-ES"/>
+            </w:rPr>
+          </w:pPr>
+          <w:hyperlink w:anchor="_Toc105669160" w:history="1">
+            <w:r>
+              <w:rPr>
+                <w:rStyle w:val="Hipervnculo"/>
+                <w:noProof/>
+              </w:rPr>
+              <w:t>Luz 0 – Ambiental</w:t>
+            </w:r>
+            <w:r>
+              <w:rPr>
+                <w:noProof/>
+                <w:webHidden/>
+              </w:rPr>
+              <w:tab/>
+            </w:r>
+            <w:r>
+              <w:rPr>
+                <w:noProof/>
+                <w:webHidden/>
+              </w:rPr>
+              <w:fldChar w:fldCharType="begin"/>
+            </w:r>
+            <w:r>
+              <w:rPr>
+                <w:noProof/>
+                <w:webHidden/>
+              </w:rPr>
+              <w:instrText xml:space="preserve"> PAGEREF _Toc105669160 \h </w:instrText>
+            </w:r>
+            <w:r>
+              <w:rPr>
+                <w:noProof/>
+                <w:webHidden/>
+              </w:rPr>
+            </w:r>
+            <w:r>
+              <w:rPr>
+                <w:noProof/>
+                <w:webHidden/>
+              </w:rPr>
+              <w:fldChar w:fldCharType="separate"/>
+            </w:r>
+            <w:r>
+              <w:rPr>
+                <w:noProof/>
+                <w:webHidden/>
+              </w:rPr>
+              <w:t>14</w:t>
+            </w:r>
+            <w:r>
+              <w:rPr>
+                <w:noProof/>
+                <w:webHidden/>
+              </w:rPr>
+              <w:fldChar w:fldCharType="end"/>
+            </w:r>
+          </w:hyperlink>
+        </w:p>
+        <w:p>
+          <w:pPr>
+            <w:pStyle w:val="TDC2"/>
+            <w:tabs>
+              <w:tab w:val="right" w:leader="dot" w:pos="8494"/>
+            </w:tabs>
+            <w:rPr>
+              <w:rFonts w:eastAsiaTheme="minorEastAsia"/>
+              <w:noProof/>
+              <w:lang w:eastAsia="es-ES"/>
+            </w:rPr>
+          </w:pPr>
+          <w:hyperlink w:anchor="_Toc105669161" w:history="1">
+            <w:r>
+              <w:rPr>
+                <w:rStyle w:val="Hipervnculo"/>
+                <w:noProof/>
+              </w:rPr>
+              <w:t>Luz 1 – Bombilla de la lámpara</w:t>
+            </w:r>
+            <w:r>
+              <w:rPr>
+                <w:noProof/>
+                <w:webHidden/>
+              </w:rPr>
+              <w:tab/>
+            </w:r>
+            <w:r>
+              <w:rPr>
+                <w:noProof/>
+                <w:webHidden/>
+              </w:rPr>
+              <w:fldChar w:fldCharType="begin"/>
+            </w:r>
+            <w:r>
+              <w:rPr>
+                <w:noProof/>
+                <w:webHidden/>
+              </w:rPr>
+              <w:instrText xml:space="preserve"> PAGEREF _Toc105669161 \h </w:instrText>
+            </w:r>
+            <w:r>
+              <w:rPr>
+                <w:noProof/>
+                <w:webHidden/>
+              </w:rPr>
+            </w:r>
+            <w:r>
+              <w:rPr>
+                <w:noProof/>
+                <w:webHidden/>
+              </w:rPr>
+              <w:fldChar w:fldCharType="separate"/>
+            </w:r>
+            <w:r>
+              <w:rPr>
+                <w:noProof/>
+                <w:webHidden/>
+              </w:rPr>
+              <w:t>15</w:t>
+            </w:r>
+            <w:r>
+              <w:rPr>
+                <w:noProof/>
+                <w:webHidden/>
+              </w:rPr>
+              <w:fldChar w:fldCharType="end"/>
+            </w:r>
+          </w:hyperlink>
+        </w:p>
+        <w:p>
+          <w:pPr>
+            <w:pStyle w:val="TDC2"/>
+            <w:tabs>
+              <w:tab w:val="right" w:leader="dot" w:pos="8494"/>
+            </w:tabs>
+            <w:rPr>
+              <w:rFonts w:eastAsiaTheme="minorEastAsia"/>
+              <w:noProof/>
+              <w:lang w:eastAsia="es-ES"/>
+            </w:rPr>
+          </w:pPr>
+          <w:hyperlink w:anchor="_Toc105669162" w:history="1">
+            <w:r>
+              <w:rPr>
+                <w:rStyle w:val="Hipervnculo"/>
+                <w:noProof/>
+              </w:rPr>
+              <w:t>Luz 2 – Luz libre</w:t>
+            </w:r>
+            <w:r>
+              <w:rPr>
+                <w:noProof/>
+                <w:webHidden/>
+              </w:rPr>
+              <w:tab/>
+            </w:r>
+            <w:r>
+              <w:rPr>
+                <w:noProof/>
+                <w:webHidden/>
+              </w:rPr>
+              <w:fldChar w:fldCharType="begin"/>
+            </w:r>
+            <w:r>
+              <w:rPr>
+                <w:noProof/>
+                <w:webHidden/>
+              </w:rPr>
+              <w:instrText xml:space="preserve"> PAGEREF _Toc105669162 \h </w:instrText>
+            </w:r>
+            <w:r>
+              <w:rPr>
+                <w:noProof/>
+                <w:webHidden/>
+              </w:rPr>
+            </w:r>
+            <w:r>
+              <w:rPr>
+                <w:noProof/>
+                <w:webHidden/>
+              </w:rPr>
+              <w:fldChar w:fldCharType="separate"/>
+            </w:r>
+            <w:r>
+              <w:rPr>
+                <w:noProof/>
+                <w:webHidden/>
+              </w:rPr>
+              <w:t>16</w:t>
+            </w:r>
+            <w:r>
+              <w:rPr>
+                <w:noProof/>
+                <w:webHidden/>
+              </w:rPr>
+              <w:fldChar w:fldCharType="end"/>
+            </w:r>
+          </w:hyperlink>
+        </w:p>
+        <w:p>
+          <w:pPr>
+            <w:pStyle w:val="TDC2"/>
+            <w:tabs>
+              <w:tab w:val="right" w:leader="dot" w:pos="8494"/>
+            </w:tabs>
+            <w:rPr>
+              <w:rFonts w:eastAsiaTheme="minorEastAsia"/>
+              <w:noProof/>
+              <w:lang w:eastAsia="es-ES"/>
+            </w:rPr>
+          </w:pPr>
+          <w:hyperlink w:anchor="_Toc105669163" w:history="1">
+            <w:r>
+              <w:rPr>
+                <w:rStyle w:val="Hipervnculo"/>
+                <w:noProof/>
+              </w:rPr>
+              <w:t>Funciones de Practicas.h implementadas en este nivel</w:t>
+            </w:r>
+            <w:r>
+              <w:rPr>
+                <w:noProof/>
+                <w:webHidden/>
+              </w:rPr>
+              <w:tab/>
+            </w:r>
+            <w:r>
+              <w:rPr>
+                <w:noProof/>
+                <w:webHidden/>
+              </w:rPr>
+              <w:fldChar w:fldCharType="begin"/>
+            </w:r>
+            <w:r>
+              <w:rPr>
+                <w:noProof/>
+                <w:webHidden/>
+              </w:rPr>
+              <w:instrText xml:space="preserve"> PAGEREF _Toc105669163 \h </w:instrText>
+            </w:r>
+            <w:r>
+              <w:rPr>
+                <w:noProof/>
+                <w:webHidden/>
+              </w:rPr>
+            </w:r>
+            <w:r>
+              <w:rPr>
+                <w:noProof/>
+                <w:webHidden/>
+              </w:rPr>
+              <w:fldChar w:fldCharType="separate"/>
+            </w:r>
+            <w:r>
+              <w:rPr>
+                <w:noProof/>
+                <w:webHidden/>
+              </w:rPr>
+              <w:t>17</w:t>
+            </w:r>
+            <w:r>
+              <w:rPr>
+                <w:noProof/>
+                <w:webHidden/>
+              </w:rPr>
+              <w:fldChar w:fldCharType="end"/>
+            </w:r>
+          </w:hyperlink>
+        </w:p>
+        <w:p>
+          <w:pPr>
+            <w:pStyle w:val="TDC3"/>
+            <w:tabs>
+              <w:tab w:val="right" w:leader="dot" w:pos="8494"/>
+            </w:tabs>
+            <w:rPr>
+              <w:rFonts w:eastAsiaTheme="minorEastAsia"/>
+              <w:noProof/>
+              <w:lang w:eastAsia="es-ES"/>
+            </w:rPr>
+          </w:pPr>
+          <w:hyperlink w:anchor="_Toc105669164" w:history="1">
+            <w:r>
+              <w:rPr>
+                <w:rStyle w:val="Hipervnculo"/>
+                <w:noProof/>
+              </w:rPr>
+              <w:t>setMaterial</w:t>
+            </w:r>
+            <w:r>
+              <w:rPr>
+                <w:noProof/>
+                <w:webHidden/>
+              </w:rPr>
+              <w:tab/>
+            </w:r>
+            <w:r>
+              <w:rPr>
+                <w:noProof/>
+                <w:webHidden/>
+              </w:rPr>
+              <w:fldChar w:fldCharType="begin"/>
+            </w:r>
+            <w:r>
+              <w:rPr>
+                <w:noProof/>
+                <w:webHidden/>
+              </w:rPr>
+              <w:instrText xml:space="preserve"> PAGEREF _Toc105669164 \h </w:instrText>
+            </w:r>
+            <w:r>
+              <w:rPr>
+                <w:noProof/>
+                <w:webHidden/>
+              </w:rPr>
+            </w:r>
+            <w:r>
+              <w:rPr>
+                <w:noProof/>
+                <w:webHidden/>
+              </w:rPr>
+              <w:fldChar w:fldCharType="separate"/>
+            </w:r>
+            <w:r>
+              <w:rPr>
+                <w:noProof/>
+                <w:webHidden/>
+              </w:rPr>
+              <w:t>17</w:t>
+            </w:r>
+            <w:r>
+              <w:rPr>
+                <w:noProof/>
+                <w:webHidden/>
+              </w:rPr>
+              <w:fldChar w:fldCharType="end"/>
+            </w:r>
+          </w:hyperlink>
+        </w:p>
+        <w:p>
+          <w:pPr>
+            <w:pStyle w:val="TDC3"/>
+            <w:tabs>
+              <w:tab w:val="right" w:leader="dot" w:pos="8494"/>
+            </w:tabs>
+            <w:rPr>
+              <w:rFonts w:eastAsiaTheme="minorEastAsia"/>
+              <w:noProof/>
+              <w:lang w:eastAsia="es-ES"/>
+            </w:rPr>
+          </w:pPr>
+          <w:hyperlink w:anchor="_Toc105669165" w:history="1">
+            <w:r>
+              <w:rPr>
+                <w:rStyle w:val="Hipervnculo"/>
+                <w:noProof/>
+              </w:rPr>
+              <w:t>resetMaterial</w:t>
+            </w:r>
+            <w:r>
+              <w:rPr>
+                <w:noProof/>
+                <w:webHidden/>
+              </w:rPr>
+              <w:tab/>
+            </w:r>
+            <w:r>
+              <w:rPr>
+                <w:noProof/>
+                <w:webHidden/>
+              </w:rPr>
+              <w:fldChar w:fldCharType="begin"/>
+            </w:r>
+            <w:r>
+              <w:rPr>
+                <w:noProof/>
+                <w:webHidden/>
+              </w:rPr>
+              <w:instrText xml:space="preserve"> PAGEREF _Toc105669165 \h </w:instrText>
+            </w:r>
+            <w:r>
+              <w:rPr>
+                <w:noProof/>
+                <w:webHidden/>
+              </w:rPr>
+            </w:r>
+            <w:r>
+              <w:rPr>
+                <w:noProof/>
+                <w:webHidden/>
+              </w:rPr>
+              <w:fldChar w:fldCharType="separate"/>
+            </w:r>
+            <w:r>
+              <w:rPr>
+                <w:noProof/>
+                <w:webHidden/>
+              </w:rPr>
+              <w:t>17</w:t>
+            </w:r>
+            <w:r>
+              <w:rPr>
+                <w:noProof/>
+                <w:webHidden/>
+              </w:rPr>
+              <w:fldChar w:fldCharType="end"/>
+            </w:r>
+          </w:hyperlink>
+        </w:p>
+        <w:p>
+          <w:pPr>
+            <w:pStyle w:val="TDC3"/>
+            <w:tabs>
+              <w:tab w:val="right" w:leader="dot" w:pos="8494"/>
+            </w:tabs>
+            <w:rPr>
+              <w:rFonts w:eastAsiaTheme="minorEastAsia"/>
+              <w:noProof/>
+              <w:lang w:eastAsia="es-ES"/>
+            </w:rPr>
+          </w:pPr>
+          <w:hyperlink w:anchor="_Toc105669166" w:history="1">
+            <w:r>
+              <w:rPr>
+                <w:rStyle w:val="Hipervnculo"/>
+                <w:noProof/>
+              </w:rPr>
+              <w:t>drawParallMaterial</w:t>
+            </w:r>
+            <w:r>
+              <w:rPr>
+                <w:noProof/>
+                <w:webHidden/>
+              </w:rPr>
+              <w:tab/>
+            </w:r>
+            <w:r>
+              <w:rPr>
+                <w:noProof/>
+                <w:webHidden/>
+              </w:rPr>
+              <w:fldChar w:fldCharType="begin"/>
+            </w:r>
+            <w:r>
+              <w:rPr>
+                <w:noProof/>
+                <w:webHidden/>
+              </w:rPr>
+              <w:instrText xml:space="preserve"> PAGEREF _Toc105669166 \h </w:instrText>
+            </w:r>
+            <w:r>
+              <w:rPr>
+                <w:noProof/>
+                <w:webHidden/>
+              </w:rPr>
+            </w:r>
+            <w:r>
+              <w:rPr>
+                <w:noProof/>
+                <w:webHidden/>
+              </w:rPr>
+              <w:fldChar w:fldCharType="separate"/>
+            </w:r>
+            <w:r>
+              <w:rPr>
+                <w:noProof/>
+                <w:webHidden/>
+              </w:rPr>
+              <w:t>17</w:t>
             </w:r>
             <w:r>
               <w:rPr>
@@ -1319,7 +2733,7 @@
       <w:pPr>
         <w:pStyle w:val="Ttulo1"/>
       </w:pPr>
-      <w:bookmarkStart w:id="0" w:name="_Toc105486907"/>
+      <w:bookmarkStart w:id="0" w:name="_Toc105669144"/>
       <w:r>
         <w:lastRenderedPageBreak/>
         <w:t>Introducción</w:t>
@@ -1331,7 +2745,7 @@
       <w:pPr>
         <w:pStyle w:val="Ttulo1"/>
       </w:pPr>
-      <w:bookmarkStart w:id="1" w:name="_Toc105486908"/>
+      <w:bookmarkStart w:id="1" w:name="_Toc105669145"/>
       <w:r>
         <w:t>Instalación</w:t>
       </w:r>
@@ -1387,6 +2801,9 @@
         <w:jc w:val="both"/>
       </w:pPr>
       <w:r>
+        <w:rPr>
+          <w:noProof/>
+        </w:rPr>
         <w:drawing>
           <wp:inline distT="0" distB="0" distL="0" distR="0" wp14:anchorId="09BE339A" wp14:editId="60CE4F05">
             <wp:extent cx="3553321" cy="3534268"/>
@@ -1440,6 +2857,9 @@
         <w:jc w:val="both"/>
       </w:pPr>
       <w:r>
+        <w:rPr>
+          <w:noProof/>
+        </w:rPr>
         <w:drawing>
           <wp:inline distT="0" distB="0" distL="0" distR="0" wp14:anchorId="073E0960" wp14:editId="71FA60E5">
             <wp:extent cx="2781688" cy="1695687"/>
@@ -1496,6 +2916,9 @@
         <w:jc w:val="both"/>
       </w:pPr>
       <w:r>
+        <w:rPr>
+          <w:noProof/>
+        </w:rPr>
         <w:drawing>
           <wp:inline distT="0" distB="0" distL="0" distR="0" wp14:anchorId="235D08C9" wp14:editId="4326D82B">
             <wp:extent cx="1324160" cy="1190791"/>
@@ -1703,10 +3126,7 @@
       </w:r>
       <w:proofErr w:type="spellEnd"/>
       <w:r>
-        <w:t xml:space="preserve">\x64\freeglut.lib debe ser copiado en </w:t>
-      </w:r>
-      <w:r>
-        <w:t>[directorio de instalación de Microsoft Visual Studio]</w:t>
+        <w:t>\x64\freeglut.lib debe ser copiado en [directorio de instalación de Microsoft Visual Studio]</w:t>
       </w:r>
       <w:r>
         <w:rPr>
@@ -1739,10 +3159,7 @@
       </w:r>
       <w:proofErr w:type="spellEnd"/>
       <w:r>
-        <w:t>\x</w:t>
-      </w:r>
-      <w:r>
-        <w:t>64</w:t>
+        <w:t>\x64</w:t>
       </w:r>
     </w:p>
     <w:p>
@@ -1792,10 +3209,12 @@
       <w:pPr>
         <w:pStyle w:val="Ttulo1"/>
       </w:pPr>
+      <w:bookmarkStart w:id="2" w:name="_Toc105669146"/>
       <w:proofErr w:type="spellStart"/>
       <w:r>
         <w:t>Practicas.h</w:t>
       </w:r>
+      <w:bookmarkEnd w:id="2"/>
       <w:proofErr w:type="spellEnd"/>
     </w:p>
     <w:p>
@@ -1910,14 +3329,24 @@
       </w:r>
     </w:p>
     <w:p>
+      <w:r>
+        <w:br w:type="page"/>
+      </w:r>
+    </w:p>
+    <w:p>
+      <w:pPr>
+        <w:jc w:val="both"/>
+      </w:pPr>
+    </w:p>
+    <w:p>
       <w:pPr>
         <w:pStyle w:val="Ttulo1"/>
       </w:pPr>
-      <w:bookmarkStart w:id="2" w:name="_Toc105486909"/>
+      <w:bookmarkStart w:id="3" w:name="_Toc105669147"/>
       <w:r>
         <w:t>Etapa 1</w:t>
       </w:r>
-      <w:bookmarkEnd w:id="2"/>
+      <w:bookmarkEnd w:id="3"/>
     </w:p>
     <w:p>
       <w:pPr>
@@ -1951,10 +3380,80 @@
       </w:r>
       <w:proofErr w:type="spellEnd"/>
       <w:r>
-        <w:t>, que guarda la proporción de la imagen y modifica las dimensiones acorde a la redimensión de la ventana.</w:t>
-      </w:r>
-    </w:p>
-    <w:p>
+        <w:t xml:space="preserve">, </w:t>
+      </w:r>
+      <w:r>
+        <w:t>en la que guardamos</w:t>
+      </w:r>
+      <w:r>
+        <w:t xml:space="preserve"> proporción de la imagen y modifica</w:t>
+      </w:r>
+      <w:r>
+        <w:t>mos</w:t>
+      </w:r>
+      <w:r>
+        <w:t xml:space="preserve"> las dimensiones acorde a la redimensión de la ventana.</w:t>
+      </w:r>
+    </w:p>
+    <w:p>
+      <w:pPr>
+        <w:jc w:val="both"/>
+      </w:pPr>
+      <w:r>
+        <w:t>En la imagen inferior se puede ver cómo la ventana ha sido redimensionada solamente a lo alto, pero la figura se mantiene correctamente.</w:t>
+      </w:r>
+    </w:p>
+    <w:p>
+      <w:pPr>
+        <w:jc w:val="center"/>
+      </w:pPr>
+      <w:r>
+        <w:drawing>
+          <wp:inline distT="0" distB="0" distL="0" distR="0" wp14:anchorId="2F09F676" wp14:editId="74682B9F">
+            <wp:extent cx="5400040" cy="2130425"/>
+            <wp:effectExtent l="0" t="0" r="0" b="3175"/>
+            <wp:docPr id="5" name="Imagen 5" descr="Un dibujo de una persona&#10;&#10;Descripción generada automáticamente con confianza baja"/>
+            <wp:cNvGraphicFramePr>
+              <a:graphicFrameLocks xmlns:a="http://schemas.openxmlformats.org/drawingml/2006/main" noChangeAspect="1"/>
+            </wp:cNvGraphicFramePr>
+            <a:graphic xmlns:a="http://schemas.openxmlformats.org/drawingml/2006/main">
+              <a:graphicData uri="http://schemas.openxmlformats.org/drawingml/2006/picture">
+                <pic:pic xmlns:pic="http://schemas.openxmlformats.org/drawingml/2006/picture">
+                  <pic:nvPicPr>
+                    <pic:cNvPr id="5" name="Imagen 5" descr="Un dibujo de una persona&#10;&#10;Descripción generada automáticamente con confianza baja"/>
+                    <pic:cNvPicPr/>
+                  </pic:nvPicPr>
+                  <pic:blipFill>
+                    <a:blip r:embed="rId11"/>
+                    <a:stretch>
+                      <a:fillRect/>
+                    </a:stretch>
+                  </pic:blipFill>
+                  <pic:spPr>
+                    <a:xfrm>
+                      <a:off x="0" y="0"/>
+                      <a:ext cx="5400040" cy="2130425"/>
+                    </a:xfrm>
+                    <a:prstGeom prst="rect">
+                      <a:avLst/>
+                    </a:prstGeom>
+                  </pic:spPr>
+                </pic:pic>
+              </a:graphicData>
+            </a:graphic>
+          </wp:inline>
+        </w:drawing>
+      </w:r>
+      <w:r>
+        <w:br/>
+      </w:r>
+      <w:r>
+        <w:rPr>
+          <w:sz w:val="18"/>
+          <w:szCs w:val="18"/>
+        </w:rPr>
+        <w:t>El aspecto ratio de la ventana varía, pero la de la imagen, no.</w:t>
+      </w:r>
       <w:r>
         <w:br w:type="page"/>
       </w:r>
@@ -1968,9 +3467,11 @@
       <w:pPr>
         <w:pStyle w:val="Ttulo1"/>
       </w:pPr>
+      <w:bookmarkStart w:id="4" w:name="_Toc105669148"/>
       <w:r>
         <w:t>Etapa 2</w:t>
       </w:r>
+      <w:bookmarkEnd w:id="4"/>
     </w:p>
     <w:p>
       <w:pPr>
@@ -1988,11 +3489,11 @@
       </w:r>
       <w:proofErr w:type="spellEnd"/>
       <w:r>
-        <w:t>: d</w:t>
+        <w:t xml:space="preserve">: </w:t>
       </w:r>
       <w:proofErr w:type="spellStart"/>
       <w:r>
-        <w:t>rawEllipse</w:t>
+        <w:t>drawEllipse</w:t>
       </w:r>
       <w:proofErr w:type="spellEnd"/>
       <w:r>
@@ -2001,11 +3502,120 @@
     </w:p>
     <w:p>
       <w:pPr>
+        <w:jc w:val="center"/>
+        <w:rPr>
+          <w:sz w:val="18"/>
+          <w:szCs w:val="18"/>
+        </w:rPr>
+      </w:pPr>
+      <w:r>
+        <w:drawing>
+          <wp:inline distT="0" distB="0" distL="0" distR="0" wp14:anchorId="709FFD75" wp14:editId="44CB5529">
+            <wp:extent cx="3219899" cy="2848373"/>
+            <wp:effectExtent l="0" t="0" r="0" b="9525"/>
+            <wp:docPr id="6" name="Imagen 6" descr="Texto&#10;&#10;Descripción generada automáticamente"/>
+            <wp:cNvGraphicFramePr>
+              <a:graphicFrameLocks xmlns:a="http://schemas.openxmlformats.org/drawingml/2006/main" noChangeAspect="1"/>
+            </wp:cNvGraphicFramePr>
+            <a:graphic xmlns:a="http://schemas.openxmlformats.org/drawingml/2006/main">
+              <a:graphicData uri="http://schemas.openxmlformats.org/drawingml/2006/picture">
+                <pic:pic xmlns:pic="http://schemas.openxmlformats.org/drawingml/2006/picture">
+                  <pic:nvPicPr>
+                    <pic:cNvPr id="6" name="Imagen 6" descr="Texto&#10;&#10;Descripción generada automáticamente"/>
+                    <pic:cNvPicPr/>
+                  </pic:nvPicPr>
+                  <pic:blipFill>
+                    <a:blip r:embed="rId12"/>
+                    <a:stretch>
+                      <a:fillRect/>
+                    </a:stretch>
+                  </pic:blipFill>
+                  <pic:spPr>
+                    <a:xfrm>
+                      <a:off x="0" y="0"/>
+                      <a:ext cx="3219899" cy="2848373"/>
+                    </a:xfrm>
+                    <a:prstGeom prst="rect">
+                      <a:avLst/>
+                    </a:prstGeom>
+                  </pic:spPr>
+                </pic:pic>
+              </a:graphicData>
+            </a:graphic>
+          </wp:inline>
+        </w:drawing>
+      </w:r>
+      <w:r>
+        <w:drawing>
+          <wp:inline distT="0" distB="0" distL="0" distR="0" wp14:anchorId="5D41B3B0" wp14:editId="3C9749B2">
+            <wp:extent cx="3172268" cy="2534004"/>
+            <wp:effectExtent l="0" t="0" r="9525" b="0"/>
+            <wp:docPr id="7" name="Imagen 7" descr="Imagen que contiene Icono&#10;&#10;Descripción generada automáticamente"/>
+            <wp:cNvGraphicFramePr>
+              <a:graphicFrameLocks xmlns:a="http://schemas.openxmlformats.org/drawingml/2006/main" noChangeAspect="1"/>
+            </wp:cNvGraphicFramePr>
+            <a:graphic xmlns:a="http://schemas.openxmlformats.org/drawingml/2006/main">
+              <a:graphicData uri="http://schemas.openxmlformats.org/drawingml/2006/picture">
+                <pic:pic xmlns:pic="http://schemas.openxmlformats.org/drawingml/2006/picture">
+                  <pic:nvPicPr>
+                    <pic:cNvPr id="7" name="Imagen 7" descr="Imagen que contiene Icono&#10;&#10;Descripción generada automáticamente"/>
+                    <pic:cNvPicPr/>
+                  </pic:nvPicPr>
+                  <pic:blipFill>
+                    <a:blip r:embed="rId13"/>
+                    <a:stretch>
+                      <a:fillRect/>
+                    </a:stretch>
+                  </pic:blipFill>
+                  <pic:spPr>
+                    <a:xfrm>
+                      <a:off x="0" y="0"/>
+                      <a:ext cx="3172268" cy="2534004"/>
+                    </a:xfrm>
+                    <a:prstGeom prst="rect">
+                      <a:avLst/>
+                    </a:prstGeom>
+                  </pic:spPr>
+                </pic:pic>
+              </a:graphicData>
+            </a:graphic>
+          </wp:inline>
+        </w:drawing>
+      </w:r>
+      <w:r>
+        <w:br/>
+      </w:r>
+      <w:r>
+        <w:rPr>
+          <w:sz w:val="18"/>
+          <w:szCs w:val="18"/>
+        </w:rPr>
+        <w:t>Dos de las posibles posiciones del brazo mecánico, demostrando su articulación.</w:t>
+      </w:r>
+    </w:p>
+    <w:p>
+      <w:pPr>
+        <w:rPr>
+          <w:rFonts w:asciiTheme="majorHAnsi" w:eastAsiaTheme="majorEastAsia" w:hAnsiTheme="majorHAnsi" w:cstheme="majorBidi"/>
+          <w:color w:val="2F5496" w:themeColor="accent1" w:themeShade="BF"/>
+          <w:sz w:val="32"/>
+          <w:szCs w:val="32"/>
+        </w:rPr>
+      </w:pPr>
+      <w:r>
+        <w:br w:type="page"/>
+      </w:r>
+    </w:p>
+    <w:p>
+      <w:pPr>
         <w:pStyle w:val="Ttulo1"/>
       </w:pPr>
-      <w:r>
+      <w:bookmarkStart w:id="5" w:name="_Toc105669149"/>
+      <w:r>
+        <w:lastRenderedPageBreak/>
         <w:t>Etapa 3</w:t>
       </w:r>
+      <w:bookmarkEnd w:id="5"/>
     </w:p>
     <w:p>
       <w:pPr>
@@ -2028,10 +3638,1329 @@
     </w:p>
     <w:p>
       <w:pPr>
+        <w:jc w:val="center"/>
+        <w:rPr>
+          <w:sz w:val="18"/>
+          <w:szCs w:val="18"/>
+        </w:rPr>
+      </w:pPr>
+      <w:r>
+        <w:drawing>
+          <wp:inline distT="0" distB="0" distL="0" distR="0" wp14:anchorId="4647F720" wp14:editId="51E0633C">
+            <wp:extent cx="2743583" cy="2505425"/>
+            <wp:effectExtent l="0" t="0" r="0" b="9525"/>
+            <wp:docPr id="8" name="Imagen 8" descr="Forma&#10;&#10;Descripción generada automáticamente con confianza media"/>
+            <wp:cNvGraphicFramePr>
+              <a:graphicFrameLocks xmlns:a="http://schemas.openxmlformats.org/drawingml/2006/main" noChangeAspect="1"/>
+            </wp:cNvGraphicFramePr>
+            <a:graphic xmlns:a="http://schemas.openxmlformats.org/drawingml/2006/main">
+              <a:graphicData uri="http://schemas.openxmlformats.org/drawingml/2006/picture">
+                <pic:pic xmlns:pic="http://schemas.openxmlformats.org/drawingml/2006/picture">
+                  <pic:nvPicPr>
+                    <pic:cNvPr id="8" name="Imagen 8" descr="Forma&#10;&#10;Descripción generada automáticamente con confianza media"/>
+                    <pic:cNvPicPr/>
+                  </pic:nvPicPr>
+                  <pic:blipFill>
+                    <a:blip r:embed="rId14"/>
+                    <a:stretch>
+                      <a:fillRect/>
+                    </a:stretch>
+                  </pic:blipFill>
+                  <pic:spPr>
+                    <a:xfrm>
+                      <a:off x="0" y="0"/>
+                      <a:ext cx="2743583" cy="2505425"/>
+                    </a:xfrm>
+                    <a:prstGeom prst="rect">
+                      <a:avLst/>
+                    </a:prstGeom>
+                  </pic:spPr>
+                </pic:pic>
+              </a:graphicData>
+            </a:graphic>
+          </wp:inline>
+        </w:drawing>
+      </w:r>
+      <w:r>
+        <w:drawing>
+          <wp:inline distT="0" distB="0" distL="0" distR="0" wp14:anchorId="00F7EAA8" wp14:editId="41F1EA26">
+            <wp:extent cx="4772691" cy="3038899"/>
+            <wp:effectExtent l="0" t="0" r="8890" b="9525"/>
+            <wp:docPr id="9" name="Imagen 9" descr="Forma, nombre de la empresa&#10;&#10;Descripción generada automáticamente"/>
+            <wp:cNvGraphicFramePr>
+              <a:graphicFrameLocks xmlns:a="http://schemas.openxmlformats.org/drawingml/2006/main" noChangeAspect="1"/>
+            </wp:cNvGraphicFramePr>
+            <a:graphic xmlns:a="http://schemas.openxmlformats.org/drawingml/2006/main">
+              <a:graphicData uri="http://schemas.openxmlformats.org/drawingml/2006/picture">
+                <pic:pic xmlns:pic="http://schemas.openxmlformats.org/drawingml/2006/picture">
+                  <pic:nvPicPr>
+                    <pic:cNvPr id="9" name="Imagen 9" descr="Forma, nombre de la empresa&#10;&#10;Descripción generada automáticamente"/>
+                    <pic:cNvPicPr/>
+                  </pic:nvPicPr>
+                  <pic:blipFill>
+                    <a:blip r:embed="rId15"/>
+                    <a:stretch>
+                      <a:fillRect/>
+                    </a:stretch>
+                  </pic:blipFill>
+                  <pic:spPr>
+                    <a:xfrm>
+                      <a:off x="0" y="0"/>
+                      <a:ext cx="4772691" cy="3038899"/>
+                    </a:xfrm>
+                    <a:prstGeom prst="rect">
+                      <a:avLst/>
+                    </a:prstGeom>
+                  </pic:spPr>
+                </pic:pic>
+              </a:graphicData>
+            </a:graphic>
+          </wp:inline>
+        </w:drawing>
+      </w:r>
+      <w:r>
+        <w:br/>
+      </w:r>
+      <w:r>
+        <w:rPr>
+          <w:sz w:val="18"/>
+          <w:szCs w:val="18"/>
+        </w:rPr>
+        <w:t>Dos posiciones diferentes del cubo para demostrar el movimiento.</w:t>
+      </w:r>
+    </w:p>
+    <w:p>
+      <w:pPr>
+        <w:rPr>
+          <w:rFonts w:asciiTheme="majorHAnsi" w:eastAsiaTheme="majorEastAsia" w:hAnsiTheme="majorHAnsi" w:cstheme="majorBidi"/>
+          <w:color w:val="2F5496" w:themeColor="accent1" w:themeShade="BF"/>
+          <w:sz w:val="32"/>
+          <w:szCs w:val="32"/>
+        </w:rPr>
+      </w:pPr>
+      <w:r>
+        <w:br w:type="page"/>
+      </w:r>
+    </w:p>
+    <w:p>
+      <w:pPr>
         <w:pStyle w:val="Ttulo1"/>
       </w:pPr>
-      <w:r>
+      <w:bookmarkStart w:id="6" w:name="_Toc105669150"/>
+      <w:r>
+        <w:lastRenderedPageBreak/>
         <w:t>Etapa 4</w:t>
+      </w:r>
+      <w:bookmarkEnd w:id="6"/>
+    </w:p>
+    <w:p>
+      <w:pPr>
+        <w:jc w:val="both"/>
+      </w:pPr>
+      <w:r>
+        <w:t xml:space="preserve">En la etapa 4 implementamos el movimiento de la cámara. Hemos establecido dos tipos de movimiento diferentes: el paneo de la cámara, que está activado por defecto, y el movimiento de ésta, que se activa pulsando F2. </w:t>
+      </w:r>
+    </w:p>
+    <w:p>
+      <w:pPr>
+        <w:jc w:val="both"/>
+      </w:pPr>
+      <w:r>
+        <w:t>También empezamos la base de la escena final en un estado muy inicial, para poder trabajar mejor con la cámara y asegurar que la perspectiva funciona correctamente.</w:t>
+      </w:r>
+    </w:p>
+    <w:p>
+      <w:pPr>
+        <w:jc w:val="both"/>
+      </w:pPr>
+      <w:r>
+        <w:t>Los controles de la cámara son los siguientes:</w:t>
+      </w:r>
+    </w:p>
+    <w:p>
+      <w:pPr>
+        <w:pStyle w:val="Ttulo2"/>
+      </w:pPr>
+      <w:bookmarkStart w:id="7" w:name="_Toc105669151"/>
+      <w:r>
+        <w:t>Paneo de la cámara</w:t>
+      </w:r>
+      <w:bookmarkEnd w:id="7"/>
+    </w:p>
+    <w:p>
+      <w:pPr>
+        <w:jc w:val="both"/>
+      </w:pPr>
+      <w:r>
+        <w:t>Este modo de cámara, que es el modo por defecto y se activa pulsando F1, permite girar la cámara sobre sí misma utilizando las flechas del teclado.</w:t>
+      </w:r>
+    </w:p>
+    <w:p>
+      <w:pPr>
+        <w:jc w:val="both"/>
+      </w:pPr>
+      <w:r>
+        <w:t xml:space="preserve">La implementación de este modo de cámara supuso un quebradero de cabeza al principio, pero luego resultó ser muy fácil de implementar cuando caímos en que era tan fácil como </w:t>
+      </w:r>
+      <w:r>
+        <w:t>hacer una transformación de rotación del punto centro alrededor del ojo. Para ello, trasladamos el centro de tal modo que el ojo esté en (0, Y, 0), hacemos la transformación de rotación y luego deshacemos la traslación previa.</w:t>
+      </w:r>
+    </w:p>
+    <w:p>
+      <w:pPr>
+        <w:jc w:val="both"/>
+      </w:pPr>
+      <w:r>
+        <w:t>El paneo hacia abajo y hacia arriba fue mucho más fácil: únicamente hace falta incrementar y decrementar el valor Y del punto centro</w:t>
+      </w:r>
+      <w:r>
+        <w:t xml:space="preserve">.  </w:t>
+      </w:r>
+    </w:p>
+    <w:p>
+      <w:pPr>
+        <w:jc w:val="both"/>
+      </w:pPr>
+      <w:r>
+        <w:t xml:space="preserve">Cabe destacar que en esta etapa y la siguiente la tecla derecha hace que la cámara gire hacia la izquierda y viceversa, pero después de tanto tiempo trabajando con la cámara nos dimos cuenta de que no se nos hacía intuitivo y decidimos invertirlo. </w:t>
+      </w:r>
+      <w:r>
+        <w:t>Al final, este tipo de cosas siempre cae en preferencia personal y por ello muchos programas con movimiento de cámara como videojuegos ofrecen la opción de invertir los controle</w:t>
+      </w:r>
+      <w:r>
+        <w:t>s</w:t>
+      </w:r>
+      <w:r>
+        <w:t xml:space="preserve">. </w:t>
+      </w:r>
+    </w:p>
+    <w:p>
+      <w:pPr>
+        <w:pStyle w:val="Ttulo2"/>
+      </w:pPr>
+      <w:bookmarkStart w:id="8" w:name="_Toc105669152"/>
+      <w:r>
+        <w:t>Movimiento de la cámara</w:t>
+      </w:r>
+      <w:bookmarkEnd w:id="8"/>
+    </w:p>
+    <w:p>
+      <w:r>
+        <w:t xml:space="preserve">Con este modo de cámara podemos mover la cámara por la escena. </w:t>
+      </w:r>
+    </w:p>
+    <w:p>
+      <w:pPr>
+        <w:jc w:val="both"/>
+      </w:pPr>
+      <w:r>
+        <w:t>La implementación de este tipo de cámara resultó ser lo más complicado de la etapa, no solo en implementación sino en llegar a la lógica necesaria.</w:t>
+      </w:r>
+    </w:p>
+    <w:p>
+      <w:pPr>
+        <w:jc w:val="both"/>
+      </w:pPr>
+      <w:r>
+        <w:t xml:space="preserve">Al establecer una perspectiva, debemos pasar por parámetros tres tríos de valores: </w:t>
+      </w:r>
+      <w:proofErr w:type="spellStart"/>
+      <w:r>
+        <w:t>eye</w:t>
+      </w:r>
+      <w:proofErr w:type="spellEnd"/>
+      <w:r>
+        <w:t xml:space="preserve">, center y up, cada uno con sus valores </w:t>
+      </w:r>
+      <w:r>
+        <w:t>X</w:t>
+      </w:r>
+      <w:r>
+        <w:t xml:space="preserve">, </w:t>
+      </w:r>
+      <w:r>
+        <w:t>Y</w:t>
+      </w:r>
+      <w:r>
+        <w:t xml:space="preserve">, </w:t>
+      </w:r>
+      <w:r>
+        <w:t>Z</w:t>
+      </w:r>
+      <w:r>
+        <w:t xml:space="preserve"> correspondientes. Sin embargo es importante destacar que, aunque parezcan tres valores del mismo tipo, en realidad se tratan de </w:t>
+      </w:r>
+      <w:r>
+        <w:t>un</w:t>
+      </w:r>
+      <w:r>
+        <w:t xml:space="preserve"> punto </w:t>
+      </w:r>
+      <w:proofErr w:type="spellStart"/>
+      <w:r>
+        <w:rPr>
+          <w:i/>
+          <w:iCs/>
+        </w:rPr>
+        <w:t>eye</w:t>
+      </w:r>
+      <w:proofErr w:type="spellEnd"/>
+      <w:r>
+        <w:t xml:space="preserve">, </w:t>
+      </w:r>
+      <w:r>
+        <w:t>un</w:t>
+      </w:r>
+      <w:r>
+        <w:t xml:space="preserve"> punto </w:t>
+      </w:r>
+      <w:r>
+        <w:rPr>
+          <w:i/>
+          <w:iCs/>
+        </w:rPr>
+        <w:t>center</w:t>
+      </w:r>
+      <w:r>
+        <w:t xml:space="preserve"> y </w:t>
+      </w:r>
+      <w:r>
+        <w:t>un</w:t>
+      </w:r>
+      <w:r>
+        <w:t xml:space="preserve"> vector </w:t>
+      </w:r>
+      <w:r>
+        <w:rPr>
+          <w:i/>
+          <w:iCs/>
+        </w:rPr>
+        <w:t>up</w:t>
+      </w:r>
+      <w:r>
+        <w:t xml:space="preserve">. El vector </w:t>
+      </w:r>
+      <w:r>
+        <w:rPr>
+          <w:i/>
+          <w:iCs/>
+        </w:rPr>
+        <w:t>up</w:t>
+      </w:r>
+      <w:r>
+        <w:t xml:space="preserve"> es irrelevante para la primera parte de este problema, por lo que nos quedamos únicamente con los puntos </w:t>
+      </w:r>
+      <w:proofErr w:type="spellStart"/>
+      <w:r>
+        <w:rPr>
+          <w:i/>
+          <w:iCs/>
+        </w:rPr>
+        <w:t>eye</w:t>
+      </w:r>
+      <w:proofErr w:type="spellEnd"/>
+      <w:r>
+        <w:t xml:space="preserve"> y </w:t>
+      </w:r>
+      <w:r>
+        <w:rPr>
+          <w:i/>
+          <w:iCs/>
+        </w:rPr>
+        <w:t>center</w:t>
+      </w:r>
+      <w:r>
+        <w:t>.</w:t>
+      </w:r>
+    </w:p>
+    <w:p>
+      <w:pPr>
+        <w:jc w:val="both"/>
+      </w:pPr>
+      <w:r>
+        <w:t xml:space="preserve">Teniendo estos dos puntos, ayuda entenderlos a partir de ahora como un único vector que va desde </w:t>
+      </w:r>
+      <w:r>
+        <w:rPr>
+          <w:i/>
+          <w:iCs/>
+        </w:rPr>
+        <w:t>center</w:t>
+      </w:r>
+      <w:r>
+        <w:t xml:space="preserve"> a </w:t>
+      </w:r>
+      <w:proofErr w:type="spellStart"/>
+      <w:r>
+        <w:rPr>
+          <w:i/>
+          <w:iCs/>
+        </w:rPr>
+        <w:t>eye</w:t>
+      </w:r>
+      <w:proofErr w:type="spellEnd"/>
+      <w:r>
+        <w:t>.</w:t>
+      </w:r>
+    </w:p>
+    <w:p>
+      <w:pPr>
+        <w:jc w:val="both"/>
+      </w:pPr>
+      <w:r>
+        <w:t xml:space="preserve">Para mover la cámara hacia </w:t>
+      </w:r>
+      <w:r>
+        <w:t>arriba</w:t>
+      </w:r>
+      <w:r>
+        <w:t xml:space="preserve"> o hacia </w:t>
+      </w:r>
+      <w:r>
+        <w:t>atrás</w:t>
+      </w:r>
+      <w:r>
+        <w:t>, debemos encontrar el vector unitario del vector</w:t>
+      </w:r>
+      <w:r>
+        <w:t>, multiplicarlo por la distancia que queremos que se mueva la cámara y luego sumárselo (para avanzar) o restárselo (para retroceder) tanto al centro como al ojo.</w:t>
+      </w:r>
+    </w:p>
+    <w:p>
+      <w:pPr>
+        <w:jc w:val="both"/>
+        <w:rPr>
+          <w:rFonts w:cstheme="minorHAnsi"/>
+        </w:rPr>
+      </w:pPr>
+      <w:r>
+        <w:t xml:space="preserve">Para mover hacia los lados la lógica es exactamente la misma, pero en lugar de usar el vector unitario del propio vector ojo </w:t>
+      </w:r>
+      <w:r>
+        <w:rPr>
+          <w:rFonts w:ascii="Segoe UI Symbol" w:hAnsi="Segoe UI Symbol"/>
+        </w:rPr>
+        <w:t xml:space="preserve">→ </w:t>
+      </w:r>
+      <w:r>
+        <w:rPr>
+          <w:rFonts w:cstheme="minorHAnsi"/>
+        </w:rPr>
+        <w:t>centro</w:t>
+      </w:r>
+      <w:r>
+        <w:rPr>
+          <w:rFonts w:cstheme="minorHAnsi"/>
+        </w:rPr>
+        <w:t xml:space="preserve">, debemos usar el vector perpendicular al plano formado por dicho vector y el vector up. Como nuestro up siempre vale (0, 1, 0), el vector derecha equivale </w:t>
+      </w:r>
+      <w:r>
+        <w:rPr>
+          <w:rFonts w:cstheme="minorHAnsi"/>
+        </w:rPr>
+        <w:t xml:space="preserve">a (-z, 0, x), donde (x, y, z) es el vector </w:t>
+      </w:r>
+      <w:r>
+        <w:t xml:space="preserve">ojo </w:t>
+      </w:r>
+      <w:r>
+        <w:rPr>
+          <w:rFonts w:ascii="Segoe UI Symbol" w:hAnsi="Segoe UI Symbol"/>
+        </w:rPr>
+        <w:t xml:space="preserve">→ </w:t>
+      </w:r>
+      <w:r>
+        <w:rPr>
+          <w:rFonts w:cstheme="minorHAnsi"/>
+        </w:rPr>
+        <w:t>centro</w:t>
+      </w:r>
+      <w:r>
+        <w:rPr>
+          <w:rFonts w:cstheme="minorHAnsi"/>
+        </w:rPr>
+        <w:t xml:space="preserve">. </w:t>
+      </w:r>
+    </w:p>
+    <w:p>
+      <w:pPr>
+        <w:pStyle w:val="Ttulo2"/>
+      </w:pPr>
+      <w:bookmarkStart w:id="9" w:name="_Toc105669153"/>
+      <w:r>
+        <w:lastRenderedPageBreak/>
+        <w:t>Otras perspectivas</w:t>
+      </w:r>
+      <w:bookmarkEnd w:id="9"/>
+    </w:p>
+    <w:p>
+      <w:pPr>
+        <w:jc w:val="both"/>
+      </w:pPr>
+      <w:r>
+        <w:t>Se han incluido también otras posibles perspectivas, a las que se puede cambiar utilizando las teclas F3 a F7.</w:t>
+      </w:r>
+    </w:p>
+    <w:p>
+      <w:pPr>
+        <w:pStyle w:val="Ttulo3"/>
+      </w:pPr>
+      <w:bookmarkStart w:id="10" w:name="_Toc105669154"/>
+      <w:r>
+        <w:t>Perspectiva por defecto</w:t>
+      </w:r>
+      <w:bookmarkEnd w:id="10"/>
+    </w:p>
+    <w:p>
+      <w:r>
+        <w:t xml:space="preserve">Por defecto, o pulsando F6, se mueve la cámara a una perspectiva desde un ángulo alto. </w:t>
+      </w:r>
+    </w:p>
+    <w:p>
+      <w:r>
+        <w:drawing>
+          <wp:inline distT="0" distB="0" distL="0" distR="0" wp14:anchorId="74E3F6B9" wp14:editId="463D8BCB">
+            <wp:extent cx="5400040" cy="5630545"/>
+            <wp:effectExtent l="0" t="0" r="0" b="8255"/>
+            <wp:docPr id="10" name="Imagen 10" descr="Un dibujo de una persona&#10;&#10;Descripción generada automáticamente con confianza baja"/>
+            <wp:cNvGraphicFramePr>
+              <a:graphicFrameLocks xmlns:a="http://schemas.openxmlformats.org/drawingml/2006/main" noChangeAspect="1"/>
+            </wp:cNvGraphicFramePr>
+            <a:graphic xmlns:a="http://schemas.openxmlformats.org/drawingml/2006/main">
+              <a:graphicData uri="http://schemas.openxmlformats.org/drawingml/2006/picture">
+                <pic:pic xmlns:pic="http://schemas.openxmlformats.org/drawingml/2006/picture">
+                  <pic:nvPicPr>
+                    <pic:cNvPr id="10" name="Imagen 10" descr="Un dibujo de una persona&#10;&#10;Descripción generada automáticamente con confianza baja"/>
+                    <pic:cNvPicPr/>
+                  </pic:nvPicPr>
+                  <pic:blipFill>
+                    <a:blip r:embed="rId16"/>
+                    <a:stretch>
+                      <a:fillRect/>
+                    </a:stretch>
+                  </pic:blipFill>
+                  <pic:spPr>
+                    <a:xfrm>
+                      <a:off x="0" y="0"/>
+                      <a:ext cx="5400040" cy="5630545"/>
+                    </a:xfrm>
+                    <a:prstGeom prst="rect">
+                      <a:avLst/>
+                    </a:prstGeom>
+                  </pic:spPr>
+                </pic:pic>
+              </a:graphicData>
+            </a:graphic>
+          </wp:inline>
+        </w:drawing>
+      </w:r>
+    </w:p>
+    <w:p>
+      <w:pPr>
+        <w:pStyle w:val="Ttulo3"/>
+      </w:pPr>
+      <w:bookmarkStart w:id="11" w:name="_Toc105669155"/>
+      <w:r>
+        <w:lastRenderedPageBreak/>
+        <w:t>Perspectiva nadir</w:t>
+      </w:r>
+      <w:bookmarkEnd w:id="11"/>
+    </w:p>
+    <w:p>
+      <w:r>
+        <w:t xml:space="preserve">Con F3 </w:t>
+      </w:r>
+      <w:r>
+        <w:t xml:space="preserve">establecemos que la cámara mire completamente desde abajo. Desde esta perspectiva ni el paneo de cámara ni el movimiento a los lados son posibles. </w:t>
+      </w:r>
+      <w:r>
+        <w:drawing>
+          <wp:inline distT="0" distB="0" distL="0" distR="0" wp14:anchorId="32E2511F" wp14:editId="54509170">
+            <wp:extent cx="5400040" cy="5630545"/>
+            <wp:effectExtent l="0" t="0" r="0" b="8255"/>
+            <wp:docPr id="12" name="Imagen 12" descr="Gráfico, Gráfico en cascada&#10;&#10;Descripción generada automáticamente"/>
+            <wp:cNvGraphicFramePr>
+              <a:graphicFrameLocks xmlns:a="http://schemas.openxmlformats.org/drawingml/2006/main" noChangeAspect="1"/>
+            </wp:cNvGraphicFramePr>
+            <a:graphic xmlns:a="http://schemas.openxmlformats.org/drawingml/2006/main">
+              <a:graphicData uri="http://schemas.openxmlformats.org/drawingml/2006/picture">
+                <pic:pic xmlns:pic="http://schemas.openxmlformats.org/drawingml/2006/picture">
+                  <pic:nvPicPr>
+                    <pic:cNvPr id="12" name="Imagen 12" descr="Gráfico, Gráfico en cascada&#10;&#10;Descripción generada automáticamente"/>
+                    <pic:cNvPicPr/>
+                  </pic:nvPicPr>
+                  <pic:blipFill>
+                    <a:blip r:embed="rId17"/>
+                    <a:stretch>
+                      <a:fillRect/>
+                    </a:stretch>
+                  </pic:blipFill>
+                  <pic:spPr>
+                    <a:xfrm>
+                      <a:off x="0" y="0"/>
+                      <a:ext cx="5400040" cy="5630545"/>
+                    </a:xfrm>
+                    <a:prstGeom prst="rect">
+                      <a:avLst/>
+                    </a:prstGeom>
+                  </pic:spPr>
+                </pic:pic>
+              </a:graphicData>
+            </a:graphic>
+          </wp:inline>
+        </w:drawing>
+      </w:r>
+    </w:p>
+    <w:p>
+      <w:pPr>
+        <w:pStyle w:val="Ttulo3"/>
+      </w:pPr>
+      <w:bookmarkStart w:id="12" w:name="_Toc105669156"/>
+      <w:r>
+        <w:lastRenderedPageBreak/>
+        <w:t>Perspectiva desde ángulo bajo</w:t>
+      </w:r>
+      <w:bookmarkEnd w:id="12"/>
+    </w:p>
+    <w:p>
+      <w:r>
+        <w:t xml:space="preserve">Con F4 obtenemos este punto de vista desde un ángulo inferior. </w:t>
+      </w:r>
+      <w:r>
+        <w:drawing>
+          <wp:inline distT="0" distB="0" distL="0" distR="0" wp14:anchorId="5247FC6F" wp14:editId="606144A4">
+            <wp:extent cx="5400040" cy="5630545"/>
+            <wp:effectExtent l="0" t="0" r="0" b="8255"/>
+            <wp:docPr id="13" name="Imagen 13" descr="Logotipo, nombre de la empresa&#10;&#10;Descripción generada automáticamente"/>
+            <wp:cNvGraphicFramePr>
+              <a:graphicFrameLocks xmlns:a="http://schemas.openxmlformats.org/drawingml/2006/main" noChangeAspect="1"/>
+            </wp:cNvGraphicFramePr>
+            <a:graphic xmlns:a="http://schemas.openxmlformats.org/drawingml/2006/main">
+              <a:graphicData uri="http://schemas.openxmlformats.org/drawingml/2006/picture">
+                <pic:pic xmlns:pic="http://schemas.openxmlformats.org/drawingml/2006/picture">
+                  <pic:nvPicPr>
+                    <pic:cNvPr id="13" name="Imagen 13" descr="Logotipo, nombre de la empresa&#10;&#10;Descripción generada automáticamente"/>
+                    <pic:cNvPicPr/>
+                  </pic:nvPicPr>
+                  <pic:blipFill>
+                    <a:blip r:embed="rId18"/>
+                    <a:stretch>
+                      <a:fillRect/>
+                    </a:stretch>
+                  </pic:blipFill>
+                  <pic:spPr>
+                    <a:xfrm>
+                      <a:off x="0" y="0"/>
+                      <a:ext cx="5400040" cy="5630545"/>
+                    </a:xfrm>
+                    <a:prstGeom prst="rect">
+                      <a:avLst/>
+                    </a:prstGeom>
+                  </pic:spPr>
+                </pic:pic>
+              </a:graphicData>
+            </a:graphic>
+          </wp:inline>
+        </w:drawing>
+      </w:r>
+    </w:p>
+    <w:p>
+      <w:pPr>
+        <w:pStyle w:val="Ttulo3"/>
+      </w:pPr>
+      <w:bookmarkStart w:id="13" w:name="_Toc105669157"/>
+      <w:r>
+        <w:lastRenderedPageBreak/>
+        <w:t>Perspectiva horizontal</w:t>
+      </w:r>
+      <w:bookmarkEnd w:id="13"/>
+    </w:p>
+    <w:p>
+      <w:r>
+        <w:t xml:space="preserve">Con F5 obtenemos una perspectiva que mira desde la propia altura de la mesa. </w:t>
+      </w:r>
+      <w:r>
+        <w:drawing>
+          <wp:inline distT="0" distB="0" distL="0" distR="0" wp14:anchorId="24BC25D7" wp14:editId="44D79EDA">
+            <wp:extent cx="5400040" cy="5630545"/>
+            <wp:effectExtent l="0" t="0" r="0" b="8255"/>
+            <wp:docPr id="14" name="Imagen 14" descr="Logotipo&#10;&#10;Descripción generada automáticamente"/>
+            <wp:cNvGraphicFramePr>
+              <a:graphicFrameLocks xmlns:a="http://schemas.openxmlformats.org/drawingml/2006/main" noChangeAspect="1"/>
+            </wp:cNvGraphicFramePr>
+            <a:graphic xmlns:a="http://schemas.openxmlformats.org/drawingml/2006/main">
+              <a:graphicData uri="http://schemas.openxmlformats.org/drawingml/2006/picture">
+                <pic:pic xmlns:pic="http://schemas.openxmlformats.org/drawingml/2006/picture">
+                  <pic:nvPicPr>
+                    <pic:cNvPr id="14" name="Imagen 14" descr="Logotipo&#10;&#10;Descripción generada automáticamente"/>
+                    <pic:cNvPicPr/>
+                  </pic:nvPicPr>
+                  <pic:blipFill>
+                    <a:blip r:embed="rId19"/>
+                    <a:stretch>
+                      <a:fillRect/>
+                    </a:stretch>
+                  </pic:blipFill>
+                  <pic:spPr>
+                    <a:xfrm>
+                      <a:off x="0" y="0"/>
+                      <a:ext cx="5400040" cy="5630545"/>
+                    </a:xfrm>
+                    <a:prstGeom prst="rect">
+                      <a:avLst/>
+                    </a:prstGeom>
+                  </pic:spPr>
+                </pic:pic>
+              </a:graphicData>
+            </a:graphic>
+          </wp:inline>
+        </w:drawing>
+      </w:r>
+    </w:p>
+    <w:p>
+      <w:pPr>
+        <w:rPr>
+          <w:rFonts w:asciiTheme="majorHAnsi" w:eastAsiaTheme="majorEastAsia" w:hAnsiTheme="majorHAnsi" w:cstheme="majorBidi"/>
+          <w:color w:val="1F3763" w:themeColor="accent1" w:themeShade="7F"/>
+          <w:sz w:val="24"/>
+          <w:szCs w:val="24"/>
+        </w:rPr>
+      </w:pPr>
+      <w:r>
+        <w:br w:type="page"/>
+      </w:r>
+    </w:p>
+    <w:p>
+      <w:pPr>
+        <w:pStyle w:val="Ttulo3"/>
+      </w:pPr>
+      <w:bookmarkStart w:id="14" w:name="_Toc105669158"/>
+      <w:r>
+        <w:lastRenderedPageBreak/>
+        <w:t>Perspectiva cenital</w:t>
+      </w:r>
+      <w:bookmarkEnd w:id="14"/>
+    </w:p>
+    <w:p>
+      <w:pPr>
+        <w:jc w:val="both"/>
+      </w:pPr>
+      <w:r>
+        <w:t>Y, por último, con F7 obtenemos la perspectiva cenital. Igual que con la nadir, únicamente se puede avanzar y retroceder. En las etapas 4 y 5, la cámara queda muy cerca de la mesa, haciendo que no se pueda apreciar la escena a menos que se retroceda. Esto fue arreglado en la etapa 6, proporcionando una perspectiva mucho mejor.</w:t>
+      </w:r>
+    </w:p>
+    <w:p>
+      <w:pPr>
+        <w:jc w:val="both"/>
+      </w:pPr>
+      <w:r>
+        <w:drawing>
+          <wp:inline distT="0" distB="0" distL="0" distR="0" wp14:anchorId="2E1626D7" wp14:editId="4B7A1969">
+            <wp:extent cx="5400040" cy="5630545"/>
+            <wp:effectExtent l="0" t="0" r="0" b="8255"/>
+            <wp:docPr id="15" name="Imagen 15" descr="Imagen que contiene Cuadrado&#10;&#10;Descripción generada automáticamente"/>
+            <wp:cNvGraphicFramePr>
+              <a:graphicFrameLocks xmlns:a="http://schemas.openxmlformats.org/drawingml/2006/main" noChangeAspect="1"/>
+            </wp:cNvGraphicFramePr>
+            <a:graphic xmlns:a="http://schemas.openxmlformats.org/drawingml/2006/main">
+              <a:graphicData uri="http://schemas.openxmlformats.org/drawingml/2006/picture">
+                <pic:pic xmlns:pic="http://schemas.openxmlformats.org/drawingml/2006/picture">
+                  <pic:nvPicPr>
+                    <pic:cNvPr id="15" name="Imagen 15" descr="Imagen que contiene Cuadrado&#10;&#10;Descripción generada automáticamente"/>
+                    <pic:cNvPicPr/>
+                  </pic:nvPicPr>
+                  <pic:blipFill>
+                    <a:blip r:embed="rId20"/>
+                    <a:stretch>
+                      <a:fillRect/>
+                    </a:stretch>
+                  </pic:blipFill>
+                  <pic:spPr>
+                    <a:xfrm>
+                      <a:off x="0" y="0"/>
+                      <a:ext cx="5400040" cy="5630545"/>
+                    </a:xfrm>
+                    <a:prstGeom prst="rect">
+                      <a:avLst/>
+                    </a:prstGeom>
+                  </pic:spPr>
+                </pic:pic>
+              </a:graphicData>
+            </a:graphic>
+          </wp:inline>
+        </w:drawing>
+      </w:r>
+    </w:p>
+    <w:p>
+      <w:r>
+        <w:br w:type="page"/>
+      </w:r>
+    </w:p>
+    <w:p>
+      <w:pPr>
+        <w:pStyle w:val="Ttulo1"/>
+      </w:pPr>
+      <w:bookmarkStart w:id="15" w:name="_Toc105669159"/>
+      <w:r>
+        <w:lastRenderedPageBreak/>
+        <w:t>Etapa 5</w:t>
+      </w:r>
+      <w:bookmarkEnd w:id="15"/>
+    </w:p>
+    <w:p>
+      <w:pPr>
+        <w:jc w:val="both"/>
+      </w:pPr>
+      <w:r>
+        <w:t>Esta etapa consiste en implementar la iluminación de la escena y sus controles, así como los materiales de los objetos. También fue aquí cuando continuamos con la propia escena, completando la lámpara y dando color, alcanzando así ya un estado semejante al final.</w:t>
+      </w:r>
+    </w:p>
+    <w:p>
+      <w:pPr>
+        <w:jc w:val="right"/>
+        <w:rPr>
+          <w:sz w:val="18"/>
+          <w:szCs w:val="18"/>
+        </w:rPr>
+      </w:pPr>
+      <w:r>
+        <w:drawing>
+          <wp:inline distT="0" distB="0" distL="0" distR="0" wp14:anchorId="16D6A3C4" wp14:editId="07F0ECD0">
+            <wp:extent cx="5400040" cy="5630545"/>
+            <wp:effectExtent l="0" t="0" r="0" b="8255"/>
+            <wp:docPr id="16" name="Imagen 16" descr="Un dibujo de una mesa&#10;&#10;Descripción generada automáticamente con confianza media"/>
+            <wp:cNvGraphicFramePr>
+              <a:graphicFrameLocks xmlns:a="http://schemas.openxmlformats.org/drawingml/2006/main" noChangeAspect="1"/>
+            </wp:cNvGraphicFramePr>
+            <a:graphic xmlns:a="http://schemas.openxmlformats.org/drawingml/2006/main">
+              <a:graphicData uri="http://schemas.openxmlformats.org/drawingml/2006/picture">
+                <pic:pic xmlns:pic="http://schemas.openxmlformats.org/drawingml/2006/picture">
+                  <pic:nvPicPr>
+                    <pic:cNvPr id="16" name="Imagen 16" descr="Un dibujo de una mesa&#10;&#10;Descripción generada automáticamente con confianza media"/>
+                    <pic:cNvPicPr/>
+                  </pic:nvPicPr>
+                  <pic:blipFill>
+                    <a:blip r:embed="rId21"/>
+                    <a:stretch>
+                      <a:fillRect/>
+                    </a:stretch>
+                  </pic:blipFill>
+                  <pic:spPr>
+                    <a:xfrm>
+                      <a:off x="0" y="0"/>
+                      <a:ext cx="5400040" cy="5630545"/>
+                    </a:xfrm>
+                    <a:prstGeom prst="rect">
+                      <a:avLst/>
+                    </a:prstGeom>
+                  </pic:spPr>
+                </pic:pic>
+              </a:graphicData>
+            </a:graphic>
+          </wp:inline>
+        </w:drawing>
+      </w:r>
+      <w:r>
+        <w:br/>
+      </w:r>
+      <w:r>
+        <w:rPr>
+          <w:sz w:val="18"/>
+          <w:szCs w:val="18"/>
+        </w:rPr>
+        <w:t>La escena con todas las luces activadas.</w:t>
+      </w:r>
+    </w:p>
+    <w:p>
+      <w:r>
+        <w:br w:type="page"/>
+      </w:r>
+    </w:p>
+    <w:p>
+      <w:pPr>
+        <w:jc w:val="both"/>
+      </w:pPr>
+    </w:p>
+    <w:p>
+      <w:pPr>
+        <w:pStyle w:val="Ttulo2"/>
+      </w:pPr>
+      <w:bookmarkStart w:id="16" w:name="_Toc105669160"/>
+      <w:r>
+        <w:t>Luz 0 – Ambiental</w:t>
+      </w:r>
+      <w:bookmarkEnd w:id="16"/>
+    </w:p>
+    <w:p>
+      <w:pPr>
+        <w:jc w:val="both"/>
+      </w:pPr>
+      <w:r>
+        <w:t xml:space="preserve">Esta luz se puede encender y apagar utilizando la </w:t>
+      </w:r>
+      <w:r>
+        <w:t>tecla L. Le hemos establecido un valor de 0.5 en los tres componentes de color, de modo que no ilumine demasiado toda la escena por completo, pero siga ofreciendo un poco de iluminación.</w:t>
+      </w:r>
+    </w:p>
+    <w:p>
+      <w:pPr>
+        <w:jc w:val="right"/>
+        <w:rPr>
+          <w:sz w:val="18"/>
+          <w:szCs w:val="18"/>
+        </w:rPr>
+      </w:pPr>
+      <w:r>
+        <w:drawing>
+          <wp:inline distT="0" distB="0" distL="0" distR="0" wp14:anchorId="0A8A8D73" wp14:editId="039E03C7">
+            <wp:extent cx="5400040" cy="5630545"/>
+            <wp:effectExtent l="0" t="0" r="0" b="8255"/>
+            <wp:docPr id="17" name="Imagen 17" descr="Imagen que contiene tabla, mesa de té, mesa de centro, mesa&#10;&#10;Descripción generada automáticamente"/>
+            <wp:cNvGraphicFramePr>
+              <a:graphicFrameLocks xmlns:a="http://schemas.openxmlformats.org/drawingml/2006/main" noChangeAspect="1"/>
+            </wp:cNvGraphicFramePr>
+            <a:graphic xmlns:a="http://schemas.openxmlformats.org/drawingml/2006/main">
+              <a:graphicData uri="http://schemas.openxmlformats.org/drawingml/2006/picture">
+                <pic:pic xmlns:pic="http://schemas.openxmlformats.org/drawingml/2006/picture">
+                  <pic:nvPicPr>
+                    <pic:cNvPr id="17" name="Imagen 17" descr="Imagen que contiene tabla, mesa de té, mesa de centro, mesa&#10;&#10;Descripción generada automáticamente"/>
+                    <pic:cNvPicPr/>
+                  </pic:nvPicPr>
+                  <pic:blipFill>
+                    <a:blip r:embed="rId22"/>
+                    <a:stretch>
+                      <a:fillRect/>
+                    </a:stretch>
+                  </pic:blipFill>
+                  <pic:spPr>
+                    <a:xfrm>
+                      <a:off x="0" y="0"/>
+                      <a:ext cx="5400040" cy="5630545"/>
+                    </a:xfrm>
+                    <a:prstGeom prst="rect">
+                      <a:avLst/>
+                    </a:prstGeom>
+                  </pic:spPr>
+                </pic:pic>
+              </a:graphicData>
+            </a:graphic>
+          </wp:inline>
+        </w:drawing>
+      </w:r>
+      <w:r>
+        <w:br/>
+      </w:r>
+      <w:r>
+        <w:rPr>
+          <w:sz w:val="18"/>
+          <w:szCs w:val="18"/>
+        </w:rPr>
+        <w:t>La escena con únicamente la luz ambiental.</w:t>
+      </w:r>
+    </w:p>
+    <w:p>
+      <w:pPr>
+        <w:rPr>
+          <w:rFonts w:asciiTheme="majorHAnsi" w:eastAsiaTheme="majorEastAsia" w:hAnsiTheme="majorHAnsi" w:cstheme="majorBidi"/>
+          <w:color w:val="2F5496" w:themeColor="accent1" w:themeShade="BF"/>
+          <w:sz w:val="26"/>
+          <w:szCs w:val="26"/>
+        </w:rPr>
+      </w:pPr>
+      <w:r>
+        <w:br w:type="page"/>
+      </w:r>
+    </w:p>
+    <w:p>
+      <w:pPr>
+        <w:pStyle w:val="Ttulo2"/>
+      </w:pPr>
+      <w:bookmarkStart w:id="17" w:name="_Toc105669161"/>
+      <w:r>
+        <w:lastRenderedPageBreak/>
+        <w:t>Luz 1 – Bombilla de la lámpara</w:t>
+      </w:r>
+      <w:bookmarkEnd w:id="17"/>
+    </w:p>
+    <w:p>
+      <w:pPr>
+        <w:jc w:val="both"/>
+      </w:pPr>
+      <w:r>
+        <w:t>La luz 1 representa la bombilla</w:t>
+      </w:r>
+      <w:r>
+        <w:t>, y se puede activar y desactivar pulsando la tecla 1 del teclado principal o numérico.</w:t>
+      </w:r>
+      <w:r>
+        <w:t xml:space="preserve"> Para imitar el comportamiento de la luz que sale de una lámpara con cono, hemos utilizado GL_SPOT_CUTOFF para establecer un ángulo de luz de 45 grados, creando una luz focalizada. </w:t>
+      </w:r>
+      <w:r>
+        <w:t xml:space="preserve">Su ubicación y dirección han sido implementadas al mismo nivel que la propia esfera que representa la bombilla, mientras que su difusión y el ángulo, al principio del </w:t>
+      </w:r>
+      <w:proofErr w:type="spellStart"/>
+      <w:r>
+        <w:t>display</w:t>
+      </w:r>
+      <w:proofErr w:type="spellEnd"/>
+      <w:r>
+        <w:t>.</w:t>
+      </w:r>
+    </w:p>
+    <w:p>
+      <w:pPr>
+        <w:jc w:val="both"/>
+      </w:pPr>
+      <w:r>
+        <w:t xml:space="preserve">Esta luz es estática por defecto, pero se puede mover cambiando el booleano </w:t>
+      </w:r>
+      <w:proofErr w:type="spellStart"/>
+      <w:r>
+        <w:t>bIsPaused</w:t>
+      </w:r>
+      <w:proofErr w:type="spellEnd"/>
+      <w:r>
+        <w:t xml:space="preserve"> desde el código fuente a true. La animación es muy rudimentaria, pues es una animación temporal antes de implementar la final en la etapa 6, pero sirve para ver el movimiento del foco.</w:t>
+      </w:r>
+    </w:p>
+    <w:p>
+      <w:pPr>
+        <w:jc w:val="right"/>
+        <w:rPr>
+          <w:sz w:val="18"/>
+          <w:szCs w:val="18"/>
+        </w:rPr>
+      </w:pPr>
+      <w:r>
+        <w:drawing>
+          <wp:inline distT="0" distB="0" distL="0" distR="0" wp14:anchorId="43801C77" wp14:editId="270AC2F0">
+            <wp:extent cx="5400040" cy="5630545"/>
+            <wp:effectExtent l="0" t="0" r="0" b="8255"/>
+            <wp:docPr id="18" name="Imagen 18" descr="Un dibujo de una mesa&#10;&#10;Descripción generada automáticamente con confianza baja"/>
+            <wp:cNvGraphicFramePr>
+              <a:graphicFrameLocks xmlns:a="http://schemas.openxmlformats.org/drawingml/2006/main" noChangeAspect="1"/>
+            </wp:cNvGraphicFramePr>
+            <a:graphic xmlns:a="http://schemas.openxmlformats.org/drawingml/2006/main">
+              <a:graphicData uri="http://schemas.openxmlformats.org/drawingml/2006/picture">
+                <pic:pic xmlns:pic="http://schemas.openxmlformats.org/drawingml/2006/picture">
+                  <pic:nvPicPr>
+                    <pic:cNvPr id="18" name="Imagen 18" descr="Un dibujo de una mesa&#10;&#10;Descripción generada automáticamente con confianza baja"/>
+                    <pic:cNvPicPr/>
+                  </pic:nvPicPr>
+                  <pic:blipFill>
+                    <a:blip r:embed="rId23"/>
+                    <a:stretch>
+                      <a:fillRect/>
+                    </a:stretch>
+                  </pic:blipFill>
+                  <pic:spPr>
+                    <a:xfrm>
+                      <a:off x="0" y="0"/>
+                      <a:ext cx="5400040" cy="5630545"/>
+                    </a:xfrm>
+                    <a:prstGeom prst="rect">
+                      <a:avLst/>
+                    </a:prstGeom>
+                  </pic:spPr>
+                </pic:pic>
+              </a:graphicData>
+            </a:graphic>
+          </wp:inline>
+        </w:drawing>
+      </w:r>
+      <w:r>
+        <w:br/>
+      </w:r>
+      <w:r>
+        <w:rPr>
+          <w:sz w:val="18"/>
+          <w:szCs w:val="18"/>
+        </w:rPr>
+        <w:t>La escena con únicamente la lámpara encendida.</w:t>
+      </w:r>
+    </w:p>
+    <w:p>
+      <w:pPr>
+        <w:rPr>
+          <w:sz w:val="18"/>
+          <w:szCs w:val="18"/>
+        </w:rPr>
+      </w:pPr>
+      <w:r>
+        <w:rPr>
+          <w:sz w:val="18"/>
+          <w:szCs w:val="18"/>
+        </w:rPr>
+        <w:br w:type="page"/>
+      </w:r>
+    </w:p>
+    <w:p>
+      <w:pPr>
+        <w:pStyle w:val="Ttulo2"/>
+      </w:pPr>
+      <w:bookmarkStart w:id="18" w:name="_Toc105669162"/>
+      <w:r>
+        <w:lastRenderedPageBreak/>
+        <w:t>Luz 2 – Luz libre</w:t>
+      </w:r>
+      <w:bookmarkEnd w:id="18"/>
+    </w:p>
+    <w:p>
+      <w:pPr>
+        <w:jc w:val="both"/>
+      </w:pPr>
+      <w:r>
+        <w:t xml:space="preserve">La luz 2 es una bola de luz que se puede mover libremente por la escena en las tres direcciones, </w:t>
+      </w:r>
+      <w:r>
+        <w:t xml:space="preserve">utilizando las teclas QWEASD. Las teclas Q y E permiten el movimiento en el eje Y, las teclas A y D, en el eje X; y las teclas W y S, en el eje Z. </w:t>
+      </w:r>
+      <w:r>
+        <w:t>Se puede encender y apagar usando la tecla 2 del teclado normal o del numérico.</w:t>
+      </w:r>
+    </w:p>
+    <w:p>
+      <w:pPr>
+        <w:jc w:val="right"/>
+        <w:rPr>
+          <w:sz w:val="18"/>
+          <w:szCs w:val="18"/>
+        </w:rPr>
+      </w:pPr>
+      <w:r>
+        <w:drawing>
+          <wp:inline distT="0" distB="0" distL="0" distR="0" wp14:anchorId="63DD35A6" wp14:editId="590E85B3">
+            <wp:extent cx="5400040" cy="5630545"/>
+            <wp:effectExtent l="0" t="0" r="0" b="8255"/>
+            <wp:docPr id="19" name="Imagen 19" descr="Un dibujo de una mesa&#10;&#10;Descripción generada automáticamente con confianza media"/>
+            <wp:cNvGraphicFramePr>
+              <a:graphicFrameLocks xmlns:a="http://schemas.openxmlformats.org/drawingml/2006/main" noChangeAspect="1"/>
+            </wp:cNvGraphicFramePr>
+            <a:graphic xmlns:a="http://schemas.openxmlformats.org/drawingml/2006/main">
+              <a:graphicData uri="http://schemas.openxmlformats.org/drawingml/2006/picture">
+                <pic:pic xmlns:pic="http://schemas.openxmlformats.org/drawingml/2006/picture">
+                  <pic:nvPicPr>
+                    <pic:cNvPr id="19" name="Imagen 19" descr="Un dibujo de una mesa&#10;&#10;Descripción generada automáticamente con confianza media"/>
+                    <pic:cNvPicPr/>
+                  </pic:nvPicPr>
+                  <pic:blipFill>
+                    <a:blip r:embed="rId24"/>
+                    <a:stretch>
+                      <a:fillRect/>
+                    </a:stretch>
+                  </pic:blipFill>
+                  <pic:spPr>
+                    <a:xfrm>
+                      <a:off x="0" y="0"/>
+                      <a:ext cx="5400040" cy="5630545"/>
+                    </a:xfrm>
+                    <a:prstGeom prst="rect">
+                      <a:avLst/>
+                    </a:prstGeom>
+                  </pic:spPr>
+                </pic:pic>
+              </a:graphicData>
+            </a:graphic>
+          </wp:inline>
+        </w:drawing>
+      </w:r>
+      <w:r>
+        <w:br/>
+      </w:r>
+      <w:r>
+        <w:rPr>
+          <w:sz w:val="18"/>
+          <w:szCs w:val="18"/>
+        </w:rPr>
+        <w:t>La escena con solo la luz libre encendida.</w:t>
+      </w:r>
+    </w:p>
+    <w:p>
+      <w:pPr>
+        <w:rPr>
+          <w:sz w:val="18"/>
+          <w:szCs w:val="18"/>
+        </w:rPr>
+      </w:pPr>
+      <w:r>
+        <w:rPr>
+          <w:sz w:val="18"/>
+          <w:szCs w:val="18"/>
+        </w:rPr>
+        <w:br w:type="page"/>
+      </w:r>
+    </w:p>
+    <w:p>
+      <w:pPr>
+        <w:pStyle w:val="Ttulo2"/>
+      </w:pPr>
+      <w:bookmarkStart w:id="19" w:name="_Toc105669163"/>
+      <w:r>
+        <w:lastRenderedPageBreak/>
+        <w:t xml:space="preserve">Funciones de </w:t>
+      </w:r>
+      <w:proofErr w:type="spellStart"/>
+      <w:r>
+        <w:t>Practicas.h</w:t>
+      </w:r>
+      <w:proofErr w:type="spellEnd"/>
+      <w:r>
+        <w:t xml:space="preserve"> implementadas en este nivel</w:t>
+      </w:r>
+      <w:bookmarkEnd w:id="19"/>
+    </w:p>
+    <w:p>
+      <w:pPr>
+        <w:pStyle w:val="Ttulo3"/>
+      </w:pPr>
+      <w:bookmarkStart w:id="20" w:name="_Toc105669164"/>
+      <w:proofErr w:type="spellStart"/>
+      <w:r>
+        <w:t>setMaterial</w:t>
+      </w:r>
+      <w:bookmarkEnd w:id="20"/>
+      <w:proofErr w:type="spellEnd"/>
+    </w:p>
+    <w:p>
+      <w:pPr>
+        <w:jc w:val="both"/>
+      </w:pPr>
+      <w:r>
+        <w:t>Función que simplifica el establecer materiales, permitiendo pasar cada valor por separado para que la propia función los establezca.</w:t>
+      </w:r>
+    </w:p>
+    <w:p>
+      <w:pPr>
+        <w:pStyle w:val="Ttulo3"/>
+      </w:pPr>
+      <w:bookmarkStart w:id="21" w:name="_Toc105669165"/>
+      <w:proofErr w:type="spellStart"/>
+      <w:r>
+        <w:t>resetMaterial</w:t>
+      </w:r>
+      <w:bookmarkEnd w:id="21"/>
+      <w:proofErr w:type="spellEnd"/>
+    </w:p>
+    <w:p>
+      <w:pPr>
+        <w:jc w:val="both"/>
+      </w:pPr>
+      <w:r>
+        <w:t xml:space="preserve">Función que aprovecha la función anterior para restablecer el valor por defecto de cada </w:t>
+      </w:r>
+      <w:r>
+        <w:t xml:space="preserve">uno de los </w:t>
+      </w:r>
+      <w:r>
+        <w:t>parámetro</w:t>
+      </w:r>
+      <w:r>
+        <w:t>s</w:t>
+      </w:r>
+      <w:r>
+        <w:t xml:space="preserve"> de material.</w:t>
+      </w:r>
+      <w:r>
+        <w:rPr>
+          <w:rStyle w:val="Refdenotaalpie"/>
+        </w:rPr>
+        <w:footnoteReference w:id="2"/>
+      </w:r>
+      <w:r>
+        <w:t xml:space="preserve"> </w:t>
+      </w:r>
+    </w:p>
+    <w:p>
+      <w:pPr>
+        <w:pStyle w:val="Ttulo3"/>
+      </w:pPr>
+      <w:bookmarkStart w:id="22" w:name="_Toc105669166"/>
+      <w:proofErr w:type="spellStart"/>
+      <w:r>
+        <w:t>drawParallMaterial</w:t>
+      </w:r>
+      <w:bookmarkEnd w:id="22"/>
+      <w:proofErr w:type="spellEnd"/>
+    </w:p>
+    <w:p>
+      <w:pPr>
+        <w:jc w:val="both"/>
+      </w:pPr>
+      <w:r>
+        <w:t xml:space="preserve">Esta función con polimorfismo crea un paralelepípedo y establece las normales de cada una de las caras. </w:t>
+      </w:r>
+    </w:p>
+    <w:p>
+      <w:pPr>
+        <w:jc w:val="both"/>
+      </w:pPr>
+      <w:r>
+        <w:t xml:space="preserve">La función con parámetro </w:t>
+      </w:r>
+      <w:proofErr w:type="spellStart"/>
+      <w:r>
+        <w:rPr>
+          <w:i/>
+          <w:iCs/>
+        </w:rPr>
+        <w:t>face_polygons</w:t>
+      </w:r>
+      <w:proofErr w:type="spellEnd"/>
+      <w:r>
+        <w:t xml:space="preserve"> hace que cada cara esté formada por n</w:t>
+      </w:r>
+      <w:r>
+        <w:rPr>
+          <w:vertAlign w:val="superscript"/>
+        </w:rPr>
+        <w:t>2</w:t>
+      </w:r>
+      <w:r>
+        <w:t xml:space="preserve"> polígonos, donde n es el valor de </w:t>
+      </w:r>
+      <w:proofErr w:type="spellStart"/>
+      <w:r>
+        <w:rPr>
+          <w:i/>
+          <w:iCs/>
+        </w:rPr>
+        <w:t>face_polygons</w:t>
+      </w:r>
+      <w:proofErr w:type="spellEnd"/>
+      <w:r>
+        <w:rPr>
+          <w:i/>
+          <w:iCs/>
+        </w:rPr>
+        <w:t xml:space="preserve">. </w:t>
+      </w:r>
+      <w:r>
+        <w:t xml:space="preserve">Esto </w:t>
+      </w:r>
+      <w:r>
+        <w:t>hace que la parte de una cara más alejada de la luz esté menos iluminada que una más cercana. Sabemos que no es la mejor implementación, y mejorarlo era una de las cosas que queríamos retomar si teníamos tiempo, pero no fue posible.</w:t>
+      </w:r>
+    </w:p>
+    <w:p>
+      <w:pPr>
+        <w:rPr>
+          <w:rFonts w:asciiTheme="majorHAnsi" w:eastAsiaTheme="majorEastAsia" w:hAnsiTheme="majorHAnsi" w:cstheme="majorBidi"/>
+          <w:color w:val="2F5496" w:themeColor="accent1" w:themeShade="BF"/>
+          <w:sz w:val="32"/>
+          <w:szCs w:val="32"/>
+        </w:rPr>
+      </w:pPr>
+      <w:r>
+        <w:br w:type="page"/>
+      </w:r>
+    </w:p>
+    <w:p>
+      <w:pPr>
+        <w:pStyle w:val="Ttulo1"/>
+      </w:pPr>
+      <w:r>
+        <w:lastRenderedPageBreak/>
+        <w:t>Etapa 6</w:t>
       </w:r>
     </w:p>
     <w:p/>
@@ -2107,6 +5036,39 @@
       </w:r>
       <w:r>
         <w:t xml:space="preserve"> Por defecto, el directorio de instalación de Microsoft Visual Studio 2022 es C:\Archivos de Programa\Microsoft Visual Studio</w:t>
+      </w:r>
+    </w:p>
+  </w:footnote>
+  <w:footnote w:id="2">
+    <w:p>
+      <w:pPr>
+        <w:pStyle w:val="Textonotapie"/>
+      </w:pPr>
+      <w:r>
+        <w:rPr>
+          <w:rStyle w:val="Refdenotaalpie"/>
+        </w:rPr>
+        <w:footnoteRef/>
+      </w:r>
+      <w:r>
+        <w:t xml:space="preserve"> </w:t>
+      </w:r>
+      <w:r>
+        <w:t>Los valores por defectos fueron sacados del siguiente e</w:t>
+      </w:r>
+      <w:r>
+        <w:t xml:space="preserve">nlace </w:t>
+      </w:r>
+      <w:hyperlink r:id="rId1" w:history="1">
+        <w:r>
+          <w:rPr>
+            <w:rStyle w:val="Hipervnculo"/>
+          </w:rPr>
+          <w:t>https://www.khronos.org/registry/OpenGL-Refpages/gl2.1/xhtml/glMaterial.xml</w:t>
+        </w:r>
+      </w:hyperlink>
+      <w:r>
+        <w:t xml:space="preserve"> </w:t>
       </w:r>
     </w:p>
   </w:footnote>
@@ -2652,6 +5614,28 @@
       <w:szCs w:val="26"/>
     </w:rPr>
   </w:style>
+  <w:style w:type="paragraph" w:styleId="Ttulo3">
+    <w:name w:val="heading 3"/>
+    <w:basedOn w:val="Normal"/>
+    <w:next w:val="Normal"/>
+    <w:link w:val="Ttulo3Car"/>
+    <w:uiPriority w:val="9"/>
+    <w:unhideWhenUsed/>
+    <w:qFormat/>
+    <w:rsid w:val="00811C8C"/>
+    <w:pPr>
+      <w:keepNext/>
+      <w:keepLines/>
+      <w:spacing w:before="40" w:after="0"/>
+      <w:outlineLvl w:val="2"/>
+    </w:pPr>
+    <w:rPr>
+      <w:rFonts w:asciiTheme="majorHAnsi" w:eastAsiaTheme="majorEastAsia" w:hAnsiTheme="majorHAnsi" w:cstheme="majorBidi"/>
+      <w:color w:val="1F3763" w:themeColor="accent1" w:themeShade="7F"/>
+      <w:sz w:val="24"/>
+      <w:szCs w:val="24"/>
+    </w:rPr>
+  </w:style>
   <w:style w:type="character" w:default="1" w:styleId="Fuentedeprrafopredeter">
     <w:name w:val="Default Paragraph Font"/>
     <w:uiPriority w:val="1"/>
@@ -2816,6 +5800,57 @@
       <w:color w:val="2F5496" w:themeColor="accent1" w:themeShade="BF"/>
       <w:sz w:val="26"/>
       <w:szCs w:val="26"/>
+    </w:rPr>
+  </w:style>
+  <w:style w:type="paragraph" w:styleId="TDC2">
+    <w:name w:val="toc 2"/>
+    <w:basedOn w:val="Normal"/>
+    <w:next w:val="Normal"/>
+    <w:autoRedefine/>
+    <w:uiPriority w:val="39"/>
+    <w:unhideWhenUsed/>
+    <w:rsid w:val="009B50FC"/>
+    <w:pPr>
+      <w:spacing w:after="100"/>
+      <w:ind w:left="220"/>
+    </w:pPr>
+  </w:style>
+  <w:style w:type="character" w:customStyle="1" w:styleId="Ttulo3Car">
+    <w:name w:val="Título 3 Car"/>
+    <w:basedOn w:val="Fuentedeprrafopredeter"/>
+    <w:link w:val="Ttulo3"/>
+    <w:uiPriority w:val="9"/>
+    <w:rsid w:val="00811C8C"/>
+    <w:rPr>
+      <w:rFonts w:asciiTheme="majorHAnsi" w:eastAsiaTheme="majorEastAsia" w:hAnsiTheme="majorHAnsi" w:cstheme="majorBidi"/>
+      <w:color w:val="1F3763" w:themeColor="accent1" w:themeShade="7F"/>
+      <w:sz w:val="24"/>
+      <w:szCs w:val="24"/>
+    </w:rPr>
+  </w:style>
+  <w:style w:type="paragraph" w:styleId="TDC3">
+    <w:name w:val="toc 3"/>
+    <w:basedOn w:val="Normal"/>
+    <w:next w:val="Normal"/>
+    <w:autoRedefine/>
+    <w:uiPriority w:val="39"/>
+    <w:unhideWhenUsed/>
+    <w:rsid w:val="001C72DE"/>
+    <w:pPr>
+      <w:spacing w:after="100"/>
+      <w:ind w:left="440"/>
+    </w:pPr>
+  </w:style>
+  <w:style w:type="character" w:styleId="Mencinsinresolver">
+    <w:name w:val="Unresolved Mention"/>
+    <w:basedOn w:val="Fuentedeprrafopredeter"/>
+    <w:uiPriority w:val="99"/>
+    <w:semiHidden/>
+    <w:unhideWhenUsed/>
+    <w:rsid w:val="00617387"/>
+    <w:rPr>
+      <w:color w:val="605E5C"/>
+      <w:shd w:val="clear" w:color="auto" w:fill="E1DFDD"/>
     </w:rPr>
   </w:style>
 </w:styles>

</xml_diff>